<commit_message>
readme added, report updated
</commit_message>
<xml_diff>
--- a/SOFTWARE DEVELOPMENT REPORT 002.docx
+++ b/SOFTWARE DEVELOPMENT REPORT 002.docx
@@ -10,6 +10,7 @@
           <w:rFonts w:ascii="Arial" w:hAnsi="Arial" w:cs="Arial"/>
           <w:b/>
           <w:bCs/>
+          <w:color w:val="1F4E79" w:themeColor="accent5" w:themeShade="80"/>
           <w:sz w:val="24"/>
           <w:szCs w:val="24"/>
         </w:rPr>
@@ -19,10 +20,22 @@
           <w:rFonts w:ascii="Arial" w:hAnsi="Arial" w:cs="Arial"/>
           <w:b/>
           <w:bCs/>
+          <w:color w:val="1F4E79" w:themeColor="accent5" w:themeShade="80"/>
           <w:sz w:val="24"/>
           <w:szCs w:val="24"/>
         </w:rPr>
-        <w:t>SOFTWARE DEVELOPMENT REPORT</w:t>
+        <w:t>CARD GAME PROJECT</w:t>
+      </w:r>
+      <w:r>
+        <w:rPr>
+          <w:rFonts w:ascii="Arial" w:hAnsi="Arial" w:cs="Arial"/>
+          <w:b/>
+          <w:bCs/>
+          <w:color w:val="1F4E79" w:themeColor="accent5" w:themeShade="80"/>
+          <w:sz w:val="24"/>
+          <w:szCs w:val="24"/>
+        </w:rPr>
+        <w:t xml:space="preserve"> REPORT</w:t>
       </w:r>
     </w:p>
     <w:p>
@@ -41,35 +54,6 @@
           <w:bCs/>
         </w:rPr>
         <w:t>1. INTRODUCTION</w:t>
-      </w:r>
-    </w:p>
-    <w:p>
-      <w:pPr>
-        <w:spacing w:after="0" w:line="276" w:lineRule="auto"/>
-        <w:rPr>
-          <w:rFonts w:ascii="Arial" w:hAnsi="Arial" w:cs="Arial"/>
-          <w:sz w:val="20"/>
-          <w:szCs w:val="20"/>
-        </w:rPr>
-      </w:pPr>
-    </w:p>
-    <w:p>
-      <w:pPr>
-        <w:spacing w:after="0" w:line="276" w:lineRule="auto"/>
-        <w:jc w:val="both"/>
-        <w:rPr>
-          <w:rFonts w:ascii="Arial" w:hAnsi="Arial" w:cs="Arial"/>
-          <w:b/>
-          <w:bCs/>
-        </w:rPr>
-      </w:pPr>
-      <w:r>
-        <w:rPr>
-          <w:rFonts w:ascii="Arial" w:hAnsi="Arial" w:cs="Arial"/>
-          <w:b/>
-          <w:bCs/>
-        </w:rPr>
-        <w:t>1.1 Purpose</w:t>
       </w:r>
     </w:p>
     <w:p>
@@ -101,35 +85,6 @@
           <w:szCs w:val="20"/>
         </w:rPr>
         <w:t>This document outlines the requirements for the card game implementation, including user stories, use case models, and the rationale behind these choices. The objective is to develop a fully functional multiplayer card game where players can draw, discard, and win based on specific game rules.</w:t>
-      </w:r>
-    </w:p>
-    <w:p>
-      <w:pPr>
-        <w:spacing w:after="0" w:line="276" w:lineRule="auto"/>
-        <w:rPr>
-          <w:rFonts w:ascii="Arial" w:hAnsi="Arial" w:cs="Arial"/>
-          <w:sz w:val="20"/>
-          <w:szCs w:val="20"/>
-        </w:rPr>
-      </w:pPr>
-    </w:p>
-    <w:p>
-      <w:pPr>
-        <w:spacing w:after="0" w:line="276" w:lineRule="auto"/>
-        <w:jc w:val="both"/>
-        <w:rPr>
-          <w:rFonts w:ascii="Arial" w:hAnsi="Arial" w:cs="Arial"/>
-          <w:b/>
-          <w:bCs/>
-        </w:rPr>
-      </w:pPr>
-      <w:r>
-        <w:rPr>
-          <w:rFonts w:ascii="Arial" w:hAnsi="Arial" w:cs="Arial"/>
-          <w:b/>
-          <w:bCs/>
-        </w:rPr>
-        <w:t>1.2 Scope</w:t>
       </w:r>
     </w:p>
     <w:p>
@@ -406,17 +361,6 @@
         </w:rPr>
         <w:t>3. USE CASE MODEL</w:t>
       </w:r>
-    </w:p>
-    <w:p>
-      <w:pPr>
-        <w:spacing w:line="276" w:lineRule="auto"/>
-        <w:jc w:val="both"/>
-        <w:rPr>
-          <w:rFonts w:ascii="Arial" w:hAnsi="Arial" w:cs="Arial"/>
-          <w:b/>
-          <w:bCs/>
-        </w:rPr>
-      </w:pPr>
     </w:p>
     <w:p>
       <w:pPr>
@@ -670,6 +614,39 @@
           <w:bCs/>
         </w:rPr>
       </w:pPr>
+    </w:p>
+    <w:p>
+      <w:pPr>
+        <w:spacing w:line="276" w:lineRule="auto"/>
+        <w:jc w:val="both"/>
+        <w:rPr>
+          <w:rFonts w:ascii="Arial" w:hAnsi="Arial" w:cs="Arial"/>
+          <w:b/>
+          <w:bCs/>
+        </w:rPr>
+      </w:pPr>
+    </w:p>
+    <w:p>
+      <w:pPr>
+        <w:spacing w:line="276" w:lineRule="auto"/>
+        <w:jc w:val="both"/>
+        <w:rPr>
+          <w:rFonts w:ascii="Arial" w:hAnsi="Arial" w:cs="Arial"/>
+          <w:b/>
+          <w:bCs/>
+        </w:rPr>
+      </w:pPr>
+    </w:p>
+    <w:p>
+      <w:pPr>
+        <w:spacing w:line="276" w:lineRule="auto"/>
+        <w:jc w:val="both"/>
+        <w:rPr>
+          <w:rFonts w:ascii="Arial" w:hAnsi="Arial" w:cs="Arial"/>
+          <w:b/>
+          <w:bCs/>
+        </w:rPr>
+      </w:pPr>
       <w:r>
         <w:rPr>
           <w:rFonts w:ascii="Arial" w:hAnsi="Arial" w:cs="Arial"/>
@@ -1777,75 +1754,48 @@
           <w:szCs w:val="20"/>
         </w:rPr>
       </w:pPr>
+      <w:r>
+        <w:rPr>
+          <w:rFonts w:ascii="Arial" w:hAnsi="Arial" w:cs="Arial"/>
+          <w:sz w:val="20"/>
+          <w:szCs w:val="20"/>
+        </w:rPr>
+        <w:t>The following sequence diagram illustrate</w:t>
+      </w:r>
+      <w:r>
+        <w:rPr>
+          <w:rFonts w:ascii="Arial" w:hAnsi="Arial" w:cs="Arial"/>
+          <w:sz w:val="20"/>
+          <w:szCs w:val="20"/>
+        </w:rPr>
+        <w:t>s</w:t>
+      </w:r>
+      <w:r>
+        <w:rPr>
+          <w:rFonts w:ascii="Arial" w:hAnsi="Arial" w:cs="Arial"/>
+          <w:sz w:val="20"/>
+          <w:szCs w:val="20"/>
+        </w:rPr>
+        <w:t xml:space="preserve"> the </w:t>
+      </w:r>
+      <w:r>
+        <w:rPr>
+          <w:rFonts w:ascii="Arial" w:hAnsi="Arial" w:cs="Arial"/>
+          <w:sz w:val="20"/>
+          <w:szCs w:val="20"/>
+        </w:rPr>
+        <w:t>main interactions between objects during a run cycle:</w:t>
+      </w:r>
     </w:p>
     <w:p>
       <w:pPr>
         <w:spacing w:line="276" w:lineRule="auto"/>
         <w:jc w:val="both"/>
         <w:rPr>
-          <w:rFonts w:ascii="Arial" w:hAnsi="Arial" w:cs="Arial"/>
-          <w:sz w:val="20"/>
-          <w:szCs w:val="20"/>
-        </w:rPr>
-      </w:pPr>
-    </w:p>
-    <w:p>
-      <w:pPr>
-        <w:spacing w:line="276" w:lineRule="auto"/>
-        <w:jc w:val="both"/>
-        <w:rPr>
-          <w:rFonts w:ascii="Arial" w:hAnsi="Arial" w:cs="Arial"/>
-          <w:sz w:val="20"/>
-          <w:szCs w:val="20"/>
-        </w:rPr>
-      </w:pPr>
-    </w:p>
-    <w:p>
-      <w:pPr>
-        <w:spacing w:line="276" w:lineRule="auto"/>
-        <w:jc w:val="both"/>
-        <w:rPr>
-          <w:rFonts w:ascii="Arial" w:hAnsi="Arial" w:cs="Arial"/>
-          <w:sz w:val="20"/>
-          <w:szCs w:val="20"/>
-        </w:rPr>
-      </w:pPr>
-    </w:p>
-    <w:p>
-      <w:pPr>
-        <w:spacing w:line="276" w:lineRule="auto"/>
-        <w:jc w:val="both"/>
-        <w:rPr>
-          <w:rFonts w:ascii="Arial" w:hAnsi="Arial" w:cs="Arial"/>
-          <w:sz w:val="20"/>
-          <w:szCs w:val="20"/>
-        </w:rPr>
-      </w:pPr>
-      <w:r>
-        <w:rPr>
-          <w:rFonts w:ascii="Arial" w:hAnsi="Arial" w:cs="Arial"/>
-          <w:sz w:val="20"/>
-          <w:szCs w:val="20"/>
-        </w:rPr>
-        <w:t>The following sequence diagrams illustrate the dynamic interaction between objects during key use cases of the game: taking a turn and notifying players upon a win</w:t>
-      </w:r>
-      <w:r>
-        <w:rPr>
-          <w:rFonts w:ascii="Arial" w:hAnsi="Arial" w:cs="Arial"/>
-          <w:sz w:val="20"/>
-          <w:szCs w:val="20"/>
-        </w:rPr>
-        <w:t>:</w:t>
-      </w:r>
-    </w:p>
-    <w:p>
-      <w:pPr>
-        <w:spacing w:line="276" w:lineRule="auto"/>
-        <w:jc w:val="both"/>
-        <w:rPr>
-          <w:rFonts w:ascii="Arial" w:hAnsi="Arial" w:cs="Arial"/>
-          <w:sz w:val="20"/>
-          <w:szCs w:val="20"/>
+          <w:noProof/>
+          <w:sz w:val="20"/>
+          <w:szCs w:val="20"/>
+          <w:lang w:val="en-GB"/>
         </w:rPr>
       </w:pPr>
       <w:r>
@@ -1862,11 +1812,20 @@
           <w:sz w:val="20"/>
           <w:szCs w:val="20"/>
         </w:rPr>
+        <w:t xml:space="preserve"> </w:t>
+      </w:r>
+      <w:r>
+        <w:rPr>
+          <w:noProof/>
+          <w:sz w:val="20"/>
+          <w:szCs w:val="20"/>
+          <w:lang w:val="en-GB"/>
+        </w:rPr>
         <w:drawing>
-          <wp:inline distT="0" distB="0" distL="0" distR="0" wp14:anchorId="13D47BB7" wp14:editId="77A8DD26">
-            <wp:extent cx="2303852" cy="1809750"/>
-            <wp:effectExtent l="114300" t="114300" r="115570" b="114300"/>
-            <wp:docPr id="1891500966" name="Picture 1" descr="A diagram of a card&#10;&#10;AI-generated content may be incorrect."/>
+          <wp:inline distT="0" distB="0" distL="0" distR="0" wp14:anchorId="6F92A11C" wp14:editId="0988BB10">
+            <wp:extent cx="5844540" cy="3879501"/>
+            <wp:effectExtent l="57150" t="57150" r="60960" b="64135"/>
+            <wp:docPr id="1597036517" name="Picture 4" descr="A screenshot of a computer program&#10;&#10;AI-generated content may be incorrect."/>
             <wp:cNvGraphicFramePr>
               <a:graphicFrameLocks xmlns:a="http://schemas.openxmlformats.org/drawingml/2006/main" noChangeAspect="1"/>
             </wp:cNvGraphicFramePr>
@@ -1874,7 +1833,7 @@
               <a:graphicData uri="http://schemas.openxmlformats.org/drawingml/2006/picture">
                 <pic:pic xmlns:pic="http://schemas.openxmlformats.org/drawingml/2006/picture">
                   <pic:nvPicPr>
-                    <pic:cNvPr id="1891500966" name="Picture 1" descr="A diagram of a card&#10;&#10;AI-generated content may be incorrect."/>
+                    <pic:cNvPr id="1597036517" name="Picture 4" descr="A screenshot of a computer program&#10;&#10;AI-generated content may be incorrect."/>
                     <pic:cNvPicPr>
                       <a:picLocks noChangeAspect="1" noChangeArrowheads="1"/>
                     </pic:cNvPicPr>
@@ -1895,15 +1854,17 @@
                   <pic:spPr bwMode="auto">
                     <a:xfrm>
                       <a:off x="0" y="0"/>
-                      <a:ext cx="2338131" cy="1836677"/>
+                      <a:ext cx="5894254" cy="3912500"/>
                     </a:xfrm>
                     <a:prstGeom prst="rect">
                       <a:avLst/>
                     </a:prstGeom>
                     <a:noFill/>
-                    <a:ln w="104775">
+                    <a:ln w="47625">
                       <a:solidFill>
-                        <a:schemeClr val="accent3"/>
+                        <a:schemeClr val="accent5">
+                          <a:lumMod val="50000"/>
+                        </a:schemeClr>
                       </a:solidFill>
                     </a:ln>
                   </pic:spPr>
@@ -1913,25 +1874,991 @@
           </wp:inline>
         </w:drawing>
       </w:r>
-      <w:r>
+    </w:p>
+    <w:p>
+      <w:pPr>
+        <w:spacing w:line="276" w:lineRule="auto"/>
+        <w:jc w:val="both"/>
         <w:rPr>
           <w:noProof/>
           <w:sz w:val="20"/>
           <w:szCs w:val="20"/>
         </w:rPr>
+      </w:pPr>
+    </w:p>
+    <w:p>
+      <w:pPr>
+        <w:spacing w:line="276" w:lineRule="auto"/>
+        <w:jc w:val="both"/>
+        <w:rPr>
+          <w:rFonts w:ascii="Arial" w:hAnsi="Arial" w:cs="Arial"/>
+          <w:b/>
+          <w:bCs/>
+        </w:rPr>
+      </w:pPr>
+      <w:r>
+        <w:rPr>
+          <w:rFonts w:ascii="Arial" w:hAnsi="Arial" w:cs="Arial"/>
+          <w:b/>
+          <w:bCs/>
+        </w:rPr>
+        <w:t>4. RATIONALE FOR REQUIREMENTS</w:t>
+      </w:r>
+    </w:p>
+    <w:p>
+      <w:pPr>
+        <w:spacing w:line="276" w:lineRule="auto"/>
+        <w:jc w:val="both"/>
+        <w:rPr>
+          <w:rFonts w:ascii="Arial" w:hAnsi="Arial" w:cs="Arial"/>
+          <w:b/>
+          <w:bCs/>
+        </w:rPr>
+      </w:pPr>
+      <w:r>
+        <w:rPr>
+          <w:rFonts w:ascii="Arial" w:hAnsi="Arial" w:cs="Arial"/>
+          <w:b/>
+          <w:bCs/>
+        </w:rPr>
+        <w:t>4.1 Justification for User Stories</w:t>
+      </w:r>
+    </w:p>
+    <w:p>
+      <w:pPr>
+        <w:numPr>
+          <w:ilvl w:val="0"/>
+          <w:numId w:val="7"/>
+        </w:numPr>
+        <w:spacing w:line="276" w:lineRule="auto"/>
+        <w:jc w:val="both"/>
+        <w:rPr>
+          <w:rFonts w:ascii="Arial" w:hAnsi="Arial" w:cs="Arial"/>
+          <w:sz w:val="20"/>
+          <w:szCs w:val="20"/>
+        </w:rPr>
+      </w:pPr>
+      <w:r>
+        <w:rPr>
+          <w:rFonts w:ascii="Arial" w:hAnsi="Arial" w:cs="Arial"/>
+          <w:b/>
+          <w:bCs/>
+          <w:sz w:val="20"/>
+          <w:szCs w:val="20"/>
+        </w:rPr>
+        <w:t>User engagement</w:t>
+      </w:r>
+      <w:r>
+        <w:rPr>
+          <w:rFonts w:ascii="Arial" w:hAnsi="Arial" w:cs="Arial"/>
+          <w:sz w:val="20"/>
+          <w:szCs w:val="20"/>
+        </w:rPr>
+        <w:t>: Ensuring players can draw, discard, and win creates an engaging experience.</w:t>
+      </w:r>
+    </w:p>
+    <w:p>
+      <w:pPr>
+        <w:numPr>
+          <w:ilvl w:val="0"/>
+          <w:numId w:val="7"/>
+        </w:numPr>
+        <w:spacing w:line="276" w:lineRule="auto"/>
+        <w:jc w:val="both"/>
+        <w:rPr>
+          <w:rFonts w:ascii="Arial" w:hAnsi="Arial" w:cs="Arial"/>
+          <w:sz w:val="20"/>
+          <w:szCs w:val="20"/>
+        </w:rPr>
+      </w:pPr>
+      <w:r>
+        <w:rPr>
+          <w:rFonts w:ascii="Arial" w:hAnsi="Arial" w:cs="Arial"/>
+          <w:b/>
+          <w:bCs/>
+          <w:sz w:val="20"/>
+          <w:szCs w:val="20"/>
+        </w:rPr>
+        <w:t>Game fairness</w:t>
+      </w:r>
+      <w:r>
+        <w:rPr>
+          <w:rFonts w:ascii="Arial" w:hAnsi="Arial" w:cs="Arial"/>
+          <w:sz w:val="20"/>
+          <w:szCs w:val="20"/>
+        </w:rPr>
+        <w:t>: Structuring the game mechanics to prevent errors ensures fairness.</w:t>
+      </w:r>
+    </w:p>
+    <w:p>
+      <w:pPr>
+        <w:numPr>
+          <w:ilvl w:val="0"/>
+          <w:numId w:val="7"/>
+        </w:numPr>
+        <w:spacing w:line="276" w:lineRule="auto"/>
+        <w:jc w:val="both"/>
+        <w:rPr>
+          <w:rFonts w:ascii="Arial" w:hAnsi="Arial" w:cs="Arial"/>
+          <w:sz w:val="20"/>
+          <w:szCs w:val="20"/>
+        </w:rPr>
+      </w:pPr>
+      <w:r>
+        <w:rPr>
+          <w:rFonts w:ascii="Arial" w:hAnsi="Arial" w:cs="Arial"/>
+          <w:b/>
+          <w:bCs/>
+          <w:sz w:val="20"/>
+          <w:szCs w:val="20"/>
+        </w:rPr>
+        <w:t>Automation and notification</w:t>
+      </w:r>
+      <w:r>
+        <w:rPr>
+          <w:rFonts w:ascii="Arial" w:hAnsi="Arial" w:cs="Arial"/>
+          <w:sz w:val="20"/>
+          <w:szCs w:val="20"/>
+        </w:rPr>
+        <w:t>: The observer system maintains smooth gameplay without manual intervention.</w:t>
+      </w:r>
+    </w:p>
+    <w:p>
+      <w:pPr>
+        <w:numPr>
+          <w:ilvl w:val="0"/>
+          <w:numId w:val="7"/>
+        </w:numPr>
+        <w:spacing w:line="276" w:lineRule="auto"/>
+        <w:jc w:val="both"/>
+        <w:rPr>
+          <w:rFonts w:ascii="Arial" w:hAnsi="Arial" w:cs="Arial"/>
+          <w:sz w:val="20"/>
+          <w:szCs w:val="20"/>
+        </w:rPr>
+      </w:pPr>
+      <w:r>
+        <w:rPr>
+          <w:rFonts w:ascii="Arial" w:hAnsi="Arial" w:cs="Arial"/>
+          <w:b/>
+          <w:bCs/>
+          <w:sz w:val="20"/>
+          <w:szCs w:val="20"/>
+        </w:rPr>
+        <w:t>Concurrency support</w:t>
+      </w:r>
+      <w:r>
+        <w:rPr>
+          <w:rFonts w:ascii="Arial" w:hAnsi="Arial" w:cs="Arial"/>
+          <w:sz w:val="20"/>
+          <w:szCs w:val="20"/>
+        </w:rPr>
+        <w:t xml:space="preserve">: </w:t>
+      </w:r>
+      <w:r>
+        <w:rPr>
+          <w:rFonts w:ascii="Arial" w:hAnsi="Arial" w:cs="Arial"/>
+          <w:sz w:val="20"/>
+          <w:szCs w:val="20"/>
+        </w:rPr>
+        <w:t>multi-threading</w:t>
+      </w:r>
+      <w:r>
+        <w:rPr>
+          <w:rFonts w:ascii="Arial" w:hAnsi="Arial" w:cs="Arial"/>
+          <w:sz w:val="20"/>
+          <w:szCs w:val="20"/>
+        </w:rPr>
+        <w:t xml:space="preserve"> ensures efficient execution in multiplayer settings.</w:t>
+      </w:r>
+    </w:p>
+    <w:p>
+      <w:pPr>
+        <w:spacing w:line="276" w:lineRule="auto"/>
+        <w:jc w:val="both"/>
+        <w:rPr>
+          <w:rFonts w:ascii="Arial" w:hAnsi="Arial" w:cs="Arial"/>
+          <w:b/>
+          <w:bCs/>
+          <w:sz w:val="20"/>
+          <w:szCs w:val="20"/>
+        </w:rPr>
+      </w:pPr>
+    </w:p>
+    <w:p>
+      <w:pPr>
+        <w:spacing w:line="276" w:lineRule="auto"/>
+        <w:jc w:val="both"/>
+        <w:rPr>
+          <w:rFonts w:ascii="Arial" w:hAnsi="Arial" w:cs="Arial"/>
+          <w:b/>
+          <w:bCs/>
+        </w:rPr>
+      </w:pPr>
+      <w:r>
+        <w:rPr>
+          <w:rFonts w:ascii="Arial" w:hAnsi="Arial" w:cs="Arial"/>
+          <w:b/>
+          <w:bCs/>
+        </w:rPr>
+        <w:t>4.2 Justification for Use Case Model</w:t>
+      </w:r>
+    </w:p>
+    <w:p>
+      <w:pPr>
+        <w:numPr>
+          <w:ilvl w:val="0"/>
+          <w:numId w:val="6"/>
+        </w:numPr>
+        <w:spacing w:line="276" w:lineRule="auto"/>
+        <w:jc w:val="both"/>
+        <w:rPr>
+          <w:rFonts w:ascii="Arial" w:hAnsi="Arial" w:cs="Arial"/>
+          <w:sz w:val="20"/>
+          <w:szCs w:val="20"/>
+        </w:rPr>
+      </w:pPr>
+      <w:r>
+        <w:rPr>
+          <w:rFonts w:ascii="Arial" w:hAnsi="Arial" w:cs="Arial"/>
+          <w:sz w:val="20"/>
+          <w:szCs w:val="20"/>
+        </w:rPr>
+        <w:t>The use case model clearly defines system boundaries and interactions.</w:t>
+      </w:r>
+    </w:p>
+    <w:p>
+      <w:pPr>
+        <w:numPr>
+          <w:ilvl w:val="0"/>
+          <w:numId w:val="6"/>
+        </w:numPr>
+        <w:spacing w:line="276" w:lineRule="auto"/>
+        <w:jc w:val="both"/>
+        <w:rPr>
+          <w:rFonts w:ascii="Arial" w:hAnsi="Arial" w:cs="Arial"/>
+          <w:sz w:val="20"/>
+          <w:szCs w:val="20"/>
+        </w:rPr>
+      </w:pPr>
+      <w:r>
+        <w:rPr>
+          <w:rFonts w:ascii="Arial" w:hAnsi="Arial" w:cs="Arial"/>
+          <w:sz w:val="20"/>
+          <w:szCs w:val="20"/>
+        </w:rPr>
+        <w:t>The distinction between different actors helps in modular implementation.</w:t>
+      </w:r>
+    </w:p>
+    <w:p>
+      <w:pPr>
+        <w:numPr>
+          <w:ilvl w:val="0"/>
+          <w:numId w:val="6"/>
+        </w:numPr>
+        <w:spacing w:line="276" w:lineRule="auto"/>
+        <w:jc w:val="both"/>
+        <w:rPr>
+          <w:rFonts w:ascii="Arial" w:hAnsi="Arial" w:cs="Arial"/>
+          <w:sz w:val="20"/>
+          <w:szCs w:val="20"/>
+        </w:rPr>
+      </w:pPr>
+      <w:r>
+        <w:rPr>
+          <w:rFonts w:ascii="Arial" w:hAnsi="Arial" w:cs="Arial"/>
+          <w:sz w:val="20"/>
+          <w:szCs w:val="20"/>
+        </w:rPr>
+        <w:t>Precondition and postcondition constraints ensure robustness in execution.</w:t>
+      </w:r>
+    </w:p>
+    <w:p>
+      <w:pPr>
+        <w:numPr>
+          <w:ilvl w:val="0"/>
+          <w:numId w:val="6"/>
+        </w:numPr>
+        <w:spacing w:line="276" w:lineRule="auto"/>
+        <w:jc w:val="both"/>
+        <w:rPr>
+          <w:rFonts w:ascii="Arial" w:hAnsi="Arial" w:cs="Arial"/>
+          <w:sz w:val="20"/>
+          <w:szCs w:val="20"/>
+        </w:rPr>
+      </w:pPr>
+      <w:r>
+        <w:rPr>
+          <w:rFonts w:ascii="Arial" w:hAnsi="Arial" w:cs="Arial"/>
+          <w:sz w:val="20"/>
+          <w:szCs w:val="20"/>
+        </w:rPr>
+        <w:t>The design choices align with best practices in object-oriented programming.</w:t>
+      </w:r>
+    </w:p>
+    <w:p>
+      <w:pPr>
+        <w:spacing w:line="276" w:lineRule="auto"/>
+        <w:jc w:val="both"/>
+        <w:rPr>
+          <w:rFonts w:ascii="Arial" w:hAnsi="Arial" w:cs="Arial"/>
+          <w:sz w:val="20"/>
+          <w:szCs w:val="20"/>
+        </w:rPr>
+      </w:pPr>
+    </w:p>
+    <w:p>
+      <w:pPr>
+        <w:spacing w:line="276" w:lineRule="auto"/>
+        <w:jc w:val="both"/>
+        <w:rPr>
+          <w:rFonts w:ascii="Arial" w:hAnsi="Arial" w:cs="Arial"/>
+          <w:b/>
+          <w:bCs/>
+          <w:sz w:val="28"/>
+          <w:szCs w:val="28"/>
+          <w:u w:val="single"/>
+        </w:rPr>
+      </w:pPr>
+      <w:r>
+        <w:rPr>
+          <w:rFonts w:ascii="Arial" w:hAnsi="Arial" w:cs="Arial"/>
+          <w:b/>
+          <w:bCs/>
+          <w:sz w:val="28"/>
+          <w:szCs w:val="28"/>
+          <w:u w:val="single"/>
+        </w:rPr>
+        <w:t>5</w:t>
+      </w:r>
+      <w:r>
+        <w:rPr>
+          <w:rFonts w:ascii="Arial" w:hAnsi="Arial" w:cs="Arial"/>
+          <w:b/>
+          <w:bCs/>
+          <w:sz w:val="28"/>
+          <w:szCs w:val="28"/>
+          <w:u w:val="single"/>
+        </w:rPr>
+        <w:t>. DESIGN CHOICES AND TESTING STRATEGY</w:t>
+      </w:r>
+    </w:p>
+    <w:p>
+      <w:pPr>
+        <w:spacing w:line="276" w:lineRule="auto"/>
+        <w:jc w:val="both"/>
+        <w:rPr>
+          <w:rFonts w:ascii="Arial" w:hAnsi="Arial" w:cs="Arial"/>
+          <w:b/>
+          <w:bCs/>
+        </w:rPr>
+      </w:pPr>
+      <w:r>
+        <w:rPr>
+          <w:rFonts w:ascii="Arial" w:hAnsi="Arial" w:cs="Arial"/>
+          <w:b/>
+          <w:bCs/>
+        </w:rPr>
+        <w:t>5</w:t>
+      </w:r>
+      <w:r>
+        <w:rPr>
+          <w:rFonts w:ascii="Arial" w:hAnsi="Arial" w:cs="Arial"/>
+          <w:b/>
+          <w:bCs/>
+        </w:rPr>
+        <w:t>.1 Production Code Design</w:t>
+      </w:r>
+    </w:p>
+    <w:p>
+      <w:pPr>
+        <w:spacing w:line="276" w:lineRule="auto"/>
+        <w:jc w:val="both"/>
+        <w:rPr>
+          <w:rFonts w:ascii="Arial" w:hAnsi="Arial" w:cs="Arial"/>
+          <w:sz w:val="20"/>
+          <w:szCs w:val="20"/>
+        </w:rPr>
+      </w:pPr>
+      <w:r>
+        <w:rPr>
+          <w:rFonts w:ascii="Arial" w:hAnsi="Arial" w:cs="Arial"/>
+          <w:sz w:val="20"/>
+          <w:szCs w:val="20"/>
+        </w:rPr>
+        <w:t>The program follows an object-oriented design with modular classes:</w:t>
+      </w:r>
+    </w:p>
+    <w:p>
+      <w:pPr>
+        <w:pStyle w:val="ListParagraph"/>
+        <w:numPr>
+          <w:ilvl w:val="0"/>
+          <w:numId w:val="3"/>
+        </w:numPr>
+        <w:spacing w:line="276" w:lineRule="auto"/>
+        <w:jc w:val="both"/>
+        <w:rPr>
+          <w:rFonts w:ascii="Arial" w:hAnsi="Arial" w:cs="Arial"/>
+          <w:sz w:val="20"/>
+          <w:szCs w:val="20"/>
+        </w:rPr>
+      </w:pPr>
+      <w:r>
+        <w:rPr>
+          <w:rFonts w:ascii="Arial" w:hAnsi="Arial" w:cs="Arial"/>
+          <w:b/>
+          <w:bCs/>
+          <w:sz w:val="20"/>
+          <w:szCs w:val="20"/>
+        </w:rPr>
+        <w:t xml:space="preserve">Card: </w:t>
+      </w:r>
+      <w:r>
+        <w:rPr>
+          <w:rFonts w:ascii="Arial" w:hAnsi="Arial" w:cs="Arial"/>
+          <w:sz w:val="20"/>
+          <w:szCs w:val="20"/>
+        </w:rPr>
+        <w:t>Represents a playing card with a value.</w:t>
+      </w:r>
+    </w:p>
+    <w:p>
+      <w:pPr>
+        <w:pStyle w:val="ListParagraph"/>
+        <w:numPr>
+          <w:ilvl w:val="0"/>
+          <w:numId w:val="3"/>
+        </w:numPr>
+        <w:spacing w:line="276" w:lineRule="auto"/>
+        <w:jc w:val="both"/>
+        <w:rPr>
+          <w:rFonts w:ascii="Arial" w:hAnsi="Arial" w:cs="Arial"/>
+          <w:sz w:val="20"/>
+          <w:szCs w:val="20"/>
+        </w:rPr>
+      </w:pPr>
+      <w:r>
+        <w:rPr>
+          <w:rFonts w:ascii="Arial" w:hAnsi="Arial" w:cs="Arial"/>
+          <w:b/>
+          <w:bCs/>
+          <w:sz w:val="20"/>
+          <w:szCs w:val="20"/>
+        </w:rPr>
+        <w:t>Deck:</w:t>
+      </w:r>
+      <w:r>
+        <w:rPr>
+          <w:rFonts w:ascii="Arial" w:hAnsi="Arial" w:cs="Arial"/>
+          <w:sz w:val="20"/>
+          <w:szCs w:val="20"/>
+        </w:rPr>
+        <w:t xml:space="preserve"> Manages a queue of cards, providing methods to draw and discard.</w:t>
+      </w:r>
+    </w:p>
+    <w:p>
+      <w:pPr>
+        <w:pStyle w:val="ListParagraph"/>
+        <w:numPr>
+          <w:ilvl w:val="0"/>
+          <w:numId w:val="3"/>
+        </w:numPr>
+        <w:spacing w:line="276" w:lineRule="auto"/>
+        <w:jc w:val="both"/>
+        <w:rPr>
+          <w:rFonts w:ascii="Arial" w:hAnsi="Arial" w:cs="Arial"/>
+          <w:sz w:val="20"/>
+          <w:szCs w:val="20"/>
+        </w:rPr>
+      </w:pPr>
+      <w:r>
+        <w:rPr>
+          <w:rFonts w:ascii="Arial" w:hAnsi="Arial" w:cs="Arial"/>
+          <w:b/>
+          <w:bCs/>
+          <w:sz w:val="20"/>
+          <w:szCs w:val="20"/>
+        </w:rPr>
+        <w:t>Player:</w:t>
+      </w:r>
+      <w:r>
+        <w:rPr>
+          <w:rFonts w:ascii="Arial" w:hAnsi="Arial" w:cs="Arial"/>
+          <w:sz w:val="20"/>
+          <w:szCs w:val="20"/>
+        </w:rPr>
+        <w:t xml:space="preserve"> Implements game logic, including drawing, discarding, and checking for a win.</w:t>
+      </w:r>
+    </w:p>
+    <w:p>
+      <w:pPr>
+        <w:pStyle w:val="ListParagraph"/>
+        <w:numPr>
+          <w:ilvl w:val="0"/>
+          <w:numId w:val="3"/>
+        </w:numPr>
+        <w:spacing w:line="276" w:lineRule="auto"/>
+        <w:jc w:val="both"/>
+        <w:rPr>
+          <w:rFonts w:ascii="Arial" w:hAnsi="Arial" w:cs="Arial"/>
+          <w:sz w:val="20"/>
+          <w:szCs w:val="20"/>
+        </w:rPr>
+      </w:pPr>
+      <w:proofErr w:type="spellStart"/>
+      <w:r>
+        <w:rPr>
+          <w:rFonts w:ascii="Arial" w:hAnsi="Arial" w:cs="Arial"/>
+          <w:b/>
+          <w:bCs/>
+          <w:sz w:val="20"/>
+          <w:szCs w:val="20"/>
+        </w:rPr>
+        <w:t>GameDriver</w:t>
+      </w:r>
+      <w:proofErr w:type="spellEnd"/>
+      <w:r>
+        <w:rPr>
+          <w:rFonts w:ascii="Arial" w:hAnsi="Arial" w:cs="Arial"/>
+          <w:b/>
+          <w:bCs/>
+          <w:sz w:val="20"/>
+          <w:szCs w:val="20"/>
+        </w:rPr>
+        <w:t xml:space="preserve">: </w:t>
+      </w:r>
+      <w:r>
+        <w:rPr>
+          <w:rFonts w:ascii="Arial" w:hAnsi="Arial" w:cs="Arial"/>
+          <w:sz w:val="20"/>
+          <w:szCs w:val="20"/>
+        </w:rPr>
+        <w:t>Singleton controller that handles game initialization, player creation, and execution flow.</w:t>
+      </w:r>
+    </w:p>
+    <w:p>
+      <w:pPr>
+        <w:pStyle w:val="ListParagraph"/>
+        <w:numPr>
+          <w:ilvl w:val="0"/>
+          <w:numId w:val="3"/>
+        </w:numPr>
+        <w:spacing w:line="276" w:lineRule="auto"/>
+        <w:jc w:val="both"/>
+        <w:rPr>
+          <w:rFonts w:ascii="Arial" w:hAnsi="Arial" w:cs="Arial"/>
+          <w:sz w:val="20"/>
+          <w:szCs w:val="20"/>
+        </w:rPr>
+      </w:pPr>
+      <w:proofErr w:type="spellStart"/>
+      <w:r>
+        <w:rPr>
+          <w:rFonts w:ascii="Arial" w:hAnsi="Arial" w:cs="Arial"/>
+          <w:b/>
+          <w:bCs/>
+          <w:sz w:val="20"/>
+          <w:szCs w:val="20"/>
+        </w:rPr>
+        <w:t>LogWriterInterface</w:t>
+      </w:r>
+      <w:proofErr w:type="spellEnd"/>
+      <w:r>
+        <w:rPr>
+          <w:rFonts w:ascii="Arial" w:hAnsi="Arial" w:cs="Arial"/>
+          <w:b/>
+          <w:bCs/>
+          <w:sz w:val="20"/>
+          <w:szCs w:val="20"/>
+        </w:rPr>
+        <w:t xml:space="preserve">: </w:t>
+      </w:r>
+      <w:r>
+        <w:rPr>
+          <w:rFonts w:ascii="Arial" w:hAnsi="Arial" w:cs="Arial"/>
+          <w:sz w:val="20"/>
+          <w:szCs w:val="20"/>
+        </w:rPr>
+        <w:t xml:space="preserve">Interface containing the abstract method </w:t>
+      </w:r>
+      <w:proofErr w:type="spellStart"/>
+      <w:proofErr w:type="gramStart"/>
+      <w:r>
+        <w:rPr>
+          <w:rFonts w:ascii="Arial" w:hAnsi="Arial" w:cs="Arial"/>
+          <w:sz w:val="20"/>
+          <w:szCs w:val="20"/>
+        </w:rPr>
+        <w:t>writeLog</w:t>
+      </w:r>
+      <w:proofErr w:type="spellEnd"/>
+      <w:r>
+        <w:rPr>
+          <w:rFonts w:ascii="Arial" w:hAnsi="Arial" w:cs="Arial"/>
+          <w:sz w:val="20"/>
+          <w:szCs w:val="20"/>
+        </w:rPr>
+        <w:t>(</w:t>
+      </w:r>
+      <w:proofErr w:type="gramEnd"/>
+      <w:r>
+        <w:rPr>
+          <w:rFonts w:ascii="Arial" w:hAnsi="Arial" w:cs="Arial"/>
+          <w:sz w:val="20"/>
+          <w:szCs w:val="20"/>
+        </w:rPr>
+        <w:t>String stage, int player)</w:t>
+      </w:r>
+    </w:p>
+    <w:p>
+      <w:pPr>
+        <w:pStyle w:val="ListParagraph"/>
+        <w:numPr>
+          <w:ilvl w:val="0"/>
+          <w:numId w:val="3"/>
+        </w:numPr>
+        <w:spacing w:line="276" w:lineRule="auto"/>
+        <w:jc w:val="both"/>
+        <w:rPr>
+          <w:rFonts w:ascii="Arial" w:hAnsi="Arial" w:cs="Arial"/>
+          <w:sz w:val="20"/>
+          <w:szCs w:val="20"/>
+        </w:rPr>
+      </w:pPr>
+      <w:proofErr w:type="spellStart"/>
+      <w:r>
+        <w:rPr>
+          <w:rFonts w:ascii="Arial" w:hAnsi="Arial" w:cs="Arial"/>
+          <w:b/>
+          <w:bCs/>
+          <w:sz w:val="20"/>
+          <w:szCs w:val="20"/>
+        </w:rPr>
+        <w:t>LogWriterFactory</w:t>
+      </w:r>
+      <w:proofErr w:type="spellEnd"/>
+      <w:r>
+        <w:rPr>
+          <w:rFonts w:ascii="Arial" w:hAnsi="Arial" w:cs="Arial"/>
+          <w:b/>
+          <w:bCs/>
+          <w:sz w:val="20"/>
+          <w:szCs w:val="20"/>
+        </w:rPr>
+        <w:t>:</w:t>
+      </w:r>
+      <w:r>
+        <w:rPr>
+          <w:rFonts w:ascii="Arial" w:hAnsi="Arial" w:cs="Arial"/>
+          <w:b/>
+          <w:bCs/>
+          <w:sz w:val="20"/>
+          <w:szCs w:val="20"/>
+        </w:rPr>
         <w:t xml:space="preserve"> </w:t>
       </w:r>
       <w:r>
         <w:rPr>
+          <w:rFonts w:ascii="Arial" w:hAnsi="Arial" w:cs="Arial"/>
+          <w:sz w:val="20"/>
+          <w:szCs w:val="20"/>
+        </w:rPr>
+        <w:t xml:space="preserve">Contains methods to create either a </w:t>
+      </w:r>
+      <w:proofErr w:type="spellStart"/>
+      <w:r>
+        <w:rPr>
+          <w:rFonts w:ascii="Arial" w:hAnsi="Arial" w:cs="Arial"/>
+          <w:sz w:val="20"/>
+          <w:szCs w:val="20"/>
+        </w:rPr>
+        <w:t>PlayerLogWriter</w:t>
+      </w:r>
+      <w:proofErr w:type="spellEnd"/>
+      <w:r>
+        <w:rPr>
+          <w:rFonts w:ascii="Arial" w:hAnsi="Arial" w:cs="Arial"/>
+          <w:sz w:val="20"/>
+          <w:szCs w:val="20"/>
+        </w:rPr>
+        <w:t xml:space="preserve"> or a </w:t>
+      </w:r>
+      <w:proofErr w:type="spellStart"/>
+      <w:r>
+        <w:rPr>
+          <w:rFonts w:ascii="Arial" w:hAnsi="Arial" w:cs="Arial"/>
+          <w:sz w:val="20"/>
+          <w:szCs w:val="20"/>
+        </w:rPr>
+        <w:t>DeckLogWriter</w:t>
+      </w:r>
+      <w:proofErr w:type="spellEnd"/>
+      <w:r>
+        <w:rPr>
+          <w:rFonts w:ascii="Arial" w:hAnsi="Arial" w:cs="Arial"/>
+          <w:sz w:val="20"/>
+          <w:szCs w:val="20"/>
+        </w:rPr>
+        <w:t xml:space="preserve"> object</w:t>
+      </w:r>
+    </w:p>
+    <w:p>
+      <w:pPr>
+        <w:pStyle w:val="ListParagraph"/>
+        <w:numPr>
+          <w:ilvl w:val="0"/>
+          <w:numId w:val="3"/>
+        </w:numPr>
+        <w:spacing w:line="276" w:lineRule="auto"/>
+        <w:jc w:val="both"/>
+        <w:rPr>
+          <w:rFonts w:ascii="Arial" w:hAnsi="Arial" w:cs="Arial"/>
+          <w:sz w:val="20"/>
+          <w:szCs w:val="20"/>
+        </w:rPr>
+      </w:pPr>
+      <w:proofErr w:type="spellStart"/>
+      <w:r>
+        <w:rPr>
+          <w:rFonts w:ascii="Arial" w:hAnsi="Arial" w:cs="Arial"/>
+          <w:b/>
+          <w:bCs/>
+          <w:sz w:val="20"/>
+          <w:szCs w:val="20"/>
+        </w:rPr>
+        <w:t>Player</w:t>
+      </w:r>
+      <w:r>
+        <w:rPr>
+          <w:rFonts w:ascii="Arial" w:hAnsi="Arial" w:cs="Arial"/>
+          <w:b/>
+          <w:bCs/>
+          <w:sz w:val="20"/>
+          <w:szCs w:val="20"/>
+        </w:rPr>
+        <w:t>LogWriter</w:t>
+      </w:r>
+      <w:proofErr w:type="spellEnd"/>
+      <w:r>
+        <w:rPr>
+          <w:rFonts w:ascii="Arial" w:hAnsi="Arial" w:cs="Arial"/>
+          <w:b/>
+          <w:bCs/>
+          <w:sz w:val="20"/>
+          <w:szCs w:val="20"/>
+        </w:rPr>
+        <w:t>:</w:t>
+      </w:r>
+      <w:r>
+        <w:rPr>
+          <w:rFonts w:ascii="Arial" w:hAnsi="Arial" w:cs="Arial"/>
+          <w:sz w:val="20"/>
+          <w:szCs w:val="20"/>
+        </w:rPr>
+        <w:t xml:space="preserve"> Handles file output for </w:t>
+      </w:r>
+      <w:r>
+        <w:rPr>
+          <w:rFonts w:ascii="Arial" w:hAnsi="Arial" w:cs="Arial"/>
+          <w:sz w:val="20"/>
+          <w:szCs w:val="20"/>
+        </w:rPr>
+        <w:t>a player</w:t>
+      </w:r>
+      <w:r>
+        <w:rPr>
+          <w:rFonts w:ascii="Arial" w:hAnsi="Arial" w:cs="Arial"/>
+          <w:sz w:val="20"/>
+          <w:szCs w:val="20"/>
+        </w:rPr>
+        <w:t>.</w:t>
+      </w:r>
+    </w:p>
+    <w:p>
+      <w:pPr>
+        <w:pStyle w:val="ListParagraph"/>
+        <w:numPr>
+          <w:ilvl w:val="0"/>
+          <w:numId w:val="3"/>
+        </w:numPr>
+        <w:spacing w:line="276" w:lineRule="auto"/>
+        <w:jc w:val="both"/>
+        <w:rPr>
+          <w:rFonts w:ascii="Arial" w:hAnsi="Arial" w:cs="Arial"/>
+          <w:sz w:val="20"/>
+          <w:szCs w:val="20"/>
+        </w:rPr>
+      </w:pPr>
+      <w:proofErr w:type="spellStart"/>
+      <w:r>
+        <w:rPr>
+          <w:rFonts w:ascii="Arial" w:hAnsi="Arial" w:cs="Arial"/>
+          <w:b/>
+          <w:bCs/>
+          <w:sz w:val="20"/>
+          <w:szCs w:val="20"/>
+        </w:rPr>
+        <w:t>DeckLogWriter</w:t>
+      </w:r>
+      <w:proofErr w:type="spellEnd"/>
+      <w:r>
+        <w:rPr>
+          <w:rFonts w:ascii="Arial" w:hAnsi="Arial" w:cs="Arial"/>
+          <w:b/>
+          <w:bCs/>
+          <w:sz w:val="20"/>
+          <w:szCs w:val="20"/>
+        </w:rPr>
+        <w:t>:</w:t>
+      </w:r>
+      <w:r>
+        <w:rPr>
+          <w:rFonts w:ascii="Arial" w:hAnsi="Arial" w:cs="Arial"/>
+          <w:sz w:val="20"/>
+          <w:szCs w:val="20"/>
+        </w:rPr>
+        <w:t xml:space="preserve"> Handles file output for a deck</w:t>
+      </w:r>
+    </w:p>
+    <w:p>
+      <w:pPr>
+        <w:pStyle w:val="ListParagraph"/>
+        <w:numPr>
+          <w:ilvl w:val="0"/>
+          <w:numId w:val="3"/>
+        </w:numPr>
+        <w:spacing w:line="276" w:lineRule="auto"/>
+        <w:jc w:val="both"/>
+        <w:rPr>
+          <w:rFonts w:ascii="Arial" w:hAnsi="Arial" w:cs="Arial"/>
+          <w:sz w:val="20"/>
+          <w:szCs w:val="20"/>
+        </w:rPr>
+      </w:pPr>
+      <w:r>
+        <w:rPr>
+          <w:rFonts w:ascii="Arial" w:hAnsi="Arial" w:cs="Arial"/>
+          <w:b/>
+          <w:bCs/>
+          <w:sz w:val="20"/>
+          <w:szCs w:val="20"/>
+        </w:rPr>
+        <w:t>Messager:</w:t>
+      </w:r>
+      <w:r>
+        <w:rPr>
+          <w:rFonts w:ascii="Arial" w:hAnsi="Arial" w:cs="Arial"/>
+          <w:sz w:val="20"/>
+          <w:szCs w:val="20"/>
+        </w:rPr>
+        <w:t xml:space="preserve"> Notifies players when a winner is declared</w:t>
+      </w:r>
+    </w:p>
+    <w:p>
+      <w:pPr>
+        <w:pStyle w:val="ListParagraph"/>
+        <w:spacing w:line="276" w:lineRule="auto"/>
+        <w:jc w:val="both"/>
+        <w:rPr>
+          <w:rFonts w:ascii="Arial" w:hAnsi="Arial" w:cs="Arial"/>
+          <w:sz w:val="20"/>
+          <w:szCs w:val="20"/>
+        </w:rPr>
+      </w:pPr>
+    </w:p>
+    <w:p>
+      <w:pPr>
+        <w:pStyle w:val="ListParagraph"/>
+        <w:spacing w:line="276" w:lineRule="auto"/>
+        <w:jc w:val="both"/>
+        <w:rPr>
+          <w:rFonts w:ascii="Arial" w:hAnsi="Arial" w:cs="Arial"/>
+          <w:sz w:val="20"/>
+          <w:szCs w:val="20"/>
+        </w:rPr>
+      </w:pPr>
+    </w:p>
+    <w:p>
+      <w:pPr>
+        <w:pStyle w:val="ListParagraph"/>
+        <w:spacing w:line="276" w:lineRule="auto"/>
+        <w:jc w:val="both"/>
+        <w:rPr>
+          <w:rFonts w:ascii="Arial" w:hAnsi="Arial" w:cs="Arial"/>
+          <w:sz w:val="20"/>
+          <w:szCs w:val="20"/>
+        </w:rPr>
+      </w:pPr>
+      <w:r>
+        <w:rPr>
+          <w:rFonts w:ascii="Arial" w:hAnsi="Arial" w:cs="Arial"/>
+          <w:sz w:val="20"/>
+          <w:szCs w:val="20"/>
+        </w:rPr>
+        <w:t>Below is a class diagram using UML format to demonstrate how these classes and interfaces interact:</w:t>
+      </w:r>
+    </w:p>
+    <w:p>
+      <w:pPr>
+        <w:spacing w:line="276" w:lineRule="auto"/>
+        <w:ind w:left="360"/>
+        <w:jc w:val="both"/>
+        <w:rPr>
+          <w:rFonts w:ascii="Arial" w:hAnsi="Arial" w:cs="Arial"/>
+          <w:sz w:val="20"/>
+          <w:szCs w:val="20"/>
+        </w:rPr>
+      </w:pPr>
+      <w:r>
+        <w:rPr>
+          <w:rFonts w:ascii="Arial" w:hAnsi="Arial" w:cs="Arial"/>
+          <w:sz w:val="20"/>
+          <w:szCs w:val="20"/>
+        </w:rPr>
+        <w:t>.</w:t>
+      </w:r>
+      <w:r>
+        <w:rPr>
+          <w:rFonts w:ascii="Arial" w:hAnsi="Arial" w:cs="Arial"/>
           <w:noProof/>
           <w:sz w:val="20"/>
           <w:szCs w:val="20"/>
         </w:rPr>
+        <w:t xml:space="preserve"> </w:t>
+      </w:r>
+    </w:p>
+    <w:p>
+      <w:pPr>
+        <w:spacing w:line="276" w:lineRule="auto"/>
+        <w:jc w:val="both"/>
+        <w:rPr>
+          <w:rFonts w:ascii="Arial" w:hAnsi="Arial" w:cs="Arial"/>
+          <w:sz w:val="20"/>
+          <w:szCs w:val="20"/>
+        </w:rPr>
+      </w:pPr>
+      <w:r>
+        <w:rPr>
+          <w:rFonts w:ascii="Arial" w:hAnsi="Arial" w:cs="Arial"/>
+          <w:sz w:val="20"/>
+          <w:szCs w:val="20"/>
+          <w:lang w:val="en-GB"/>
+        </w:rPr>
+        <w:lastRenderedPageBreak/>
         <w:drawing>
-          <wp:inline distT="0" distB="0" distL="0" distR="0" wp14:anchorId="64EC71ED" wp14:editId="30092796">
-            <wp:extent cx="3009222" cy="1830705"/>
-            <wp:effectExtent l="95250" t="95250" r="96520" b="93345"/>
-            <wp:docPr id="306566268" name="Picture 3" descr="A diagram of a computer program&#10;&#10;AI-generated content may be incorrect."/>
+          <wp:anchor distT="0" distB="0" distL="114300" distR="114300" simplePos="0" relativeHeight="251659264" behindDoc="0" locked="0" layoutInCell="1" allowOverlap="1" wp14:anchorId="40352DE5" wp14:editId="4A6219B3">
+            <wp:simplePos x="0" y="0"/>
+            <wp:positionH relativeFrom="column">
+              <wp:posOffset>3032760</wp:posOffset>
+            </wp:positionH>
+            <wp:positionV relativeFrom="paragraph">
+              <wp:posOffset>4091940</wp:posOffset>
+            </wp:positionV>
+            <wp:extent cx="3333750" cy="4126230"/>
+            <wp:effectExtent l="0" t="0" r="0" b="7620"/>
+            <wp:wrapSquare wrapText="bothSides"/>
+            <wp:docPr id="565711322" name="Picture 2" descr="A screenshot of a computer program&#10;&#10;AI-generated content may be incorrect."/>
             <wp:cNvGraphicFramePr>
               <a:graphicFrameLocks xmlns:a="http://schemas.openxmlformats.org/drawingml/2006/main" noChangeAspect="1"/>
             </wp:cNvGraphicFramePr>
@@ -1939,7 +2866,7 @@
               <a:graphicData uri="http://schemas.openxmlformats.org/drawingml/2006/picture">
                 <pic:pic xmlns:pic="http://schemas.openxmlformats.org/drawingml/2006/picture">
                   <pic:nvPicPr>
-                    <pic:cNvPr id="306566268" name="Picture 3" descr="A diagram of a computer program&#10;&#10;AI-generated content may be incorrect."/>
+                    <pic:cNvPr id="565711322" name="Picture 2" descr="A screenshot of a computer program&#10;&#10;AI-generated content may be incorrect."/>
                     <pic:cNvPicPr>
                       <a:picLocks noChangeAspect="1" noChangeArrowheads="1"/>
                     </pic:cNvPicPr>
@@ -1960,923 +2887,36 @@
                   <pic:spPr bwMode="auto">
                     <a:xfrm>
                       <a:off x="0" y="0"/>
-                      <a:ext cx="3071616" cy="1868663"/>
+                      <a:ext cx="3333750" cy="4126230"/>
                     </a:xfrm>
                     <a:prstGeom prst="rect">
                       <a:avLst/>
                     </a:prstGeom>
                     <a:noFill/>
-                    <a:ln w="85725">
-                      <a:solidFill>
-                        <a:schemeClr val="accent3"/>
-                      </a:solidFill>
+                    <a:ln>
+                      <a:noFill/>
                     </a:ln>
                   </pic:spPr>
                 </pic:pic>
               </a:graphicData>
             </a:graphic>
-          </wp:inline>
+            <wp14:sizeRelH relativeFrom="page">
+              <wp14:pctWidth>0</wp14:pctWidth>
+            </wp14:sizeRelH>
+            <wp14:sizeRelV relativeFrom="page">
+              <wp14:pctHeight>0</wp14:pctHeight>
+            </wp14:sizeRelV>
+          </wp:anchor>
         </w:drawing>
       </w:r>
-    </w:p>
-    <w:p>
-      <w:pPr>
-        <w:spacing w:line="276" w:lineRule="auto"/>
-        <w:jc w:val="both"/>
-        <w:rPr>
-          <w:rFonts w:ascii="Arial" w:hAnsi="Arial" w:cs="Arial"/>
-          <w:b/>
-          <w:bCs/>
-        </w:rPr>
-      </w:pPr>
-      <w:r>
-        <w:rPr>
-          <w:rFonts w:ascii="Arial" w:hAnsi="Arial" w:cs="Arial"/>
-          <w:b/>
-          <w:bCs/>
-        </w:rPr>
-        <w:t>4. RATIONALE FOR REQUIREMENTS</w:t>
-      </w:r>
-    </w:p>
-    <w:p>
-      <w:pPr>
-        <w:spacing w:line="276" w:lineRule="auto"/>
-        <w:jc w:val="both"/>
-        <w:rPr>
-          <w:rFonts w:ascii="Arial" w:hAnsi="Arial" w:cs="Arial"/>
-          <w:b/>
-          <w:bCs/>
-        </w:rPr>
-      </w:pPr>
-      <w:r>
-        <w:rPr>
-          <w:rFonts w:ascii="Arial" w:hAnsi="Arial" w:cs="Arial"/>
-          <w:b/>
-          <w:bCs/>
-        </w:rPr>
-        <w:t>4.1 Justification for User Stories</w:t>
-      </w:r>
-    </w:p>
-    <w:p>
-      <w:pPr>
-        <w:numPr>
-          <w:ilvl w:val="0"/>
-          <w:numId w:val="7"/>
-        </w:numPr>
-        <w:spacing w:line="276" w:lineRule="auto"/>
-        <w:jc w:val="both"/>
-        <w:rPr>
-          <w:rFonts w:ascii="Arial" w:hAnsi="Arial" w:cs="Arial"/>
-          <w:sz w:val="20"/>
-          <w:szCs w:val="20"/>
-        </w:rPr>
-      </w:pPr>
-      <w:r>
-        <w:rPr>
-          <w:rFonts w:ascii="Arial" w:hAnsi="Arial" w:cs="Arial"/>
-          <w:b/>
-          <w:bCs/>
-          <w:sz w:val="20"/>
-          <w:szCs w:val="20"/>
-        </w:rPr>
-        <w:t>User engagement</w:t>
-      </w:r>
-      <w:r>
-        <w:rPr>
-          <w:rFonts w:ascii="Arial" w:hAnsi="Arial" w:cs="Arial"/>
-          <w:sz w:val="20"/>
-          <w:szCs w:val="20"/>
-        </w:rPr>
-        <w:t>: Ensuring players can draw, discard, and win creates an engaging experience.</w:t>
-      </w:r>
-    </w:p>
-    <w:p>
-      <w:pPr>
-        <w:numPr>
-          <w:ilvl w:val="0"/>
-          <w:numId w:val="7"/>
-        </w:numPr>
-        <w:spacing w:line="276" w:lineRule="auto"/>
-        <w:jc w:val="both"/>
-        <w:rPr>
-          <w:rFonts w:ascii="Arial" w:hAnsi="Arial" w:cs="Arial"/>
-          <w:sz w:val="20"/>
-          <w:szCs w:val="20"/>
-        </w:rPr>
-      </w:pPr>
-      <w:r>
-        <w:rPr>
-          <w:rFonts w:ascii="Arial" w:hAnsi="Arial" w:cs="Arial"/>
-          <w:b/>
-          <w:bCs/>
-          <w:sz w:val="20"/>
-          <w:szCs w:val="20"/>
-        </w:rPr>
-        <w:lastRenderedPageBreak/>
-        <w:t>Game fairness</w:t>
-      </w:r>
-      <w:r>
-        <w:rPr>
-          <w:rFonts w:ascii="Arial" w:hAnsi="Arial" w:cs="Arial"/>
-          <w:sz w:val="20"/>
-          <w:szCs w:val="20"/>
-        </w:rPr>
-        <w:t>: Structuring the game mechanics to prevent errors ensures fairness.</w:t>
-      </w:r>
-    </w:p>
-    <w:p>
-      <w:pPr>
-        <w:numPr>
-          <w:ilvl w:val="0"/>
-          <w:numId w:val="7"/>
-        </w:numPr>
-        <w:spacing w:line="276" w:lineRule="auto"/>
-        <w:jc w:val="both"/>
-        <w:rPr>
-          <w:rFonts w:ascii="Arial" w:hAnsi="Arial" w:cs="Arial"/>
-          <w:sz w:val="20"/>
-          <w:szCs w:val="20"/>
-        </w:rPr>
-      </w:pPr>
-      <w:r>
-        <w:rPr>
-          <w:rFonts w:ascii="Arial" w:hAnsi="Arial" w:cs="Arial"/>
-          <w:b/>
-          <w:bCs/>
-          <w:sz w:val="20"/>
-          <w:szCs w:val="20"/>
-        </w:rPr>
-        <w:t>Automation and notification</w:t>
-      </w:r>
-      <w:r>
-        <w:rPr>
-          <w:rFonts w:ascii="Arial" w:hAnsi="Arial" w:cs="Arial"/>
-          <w:sz w:val="20"/>
-          <w:szCs w:val="20"/>
-        </w:rPr>
-        <w:t>: The observer system maintains smooth gameplay without manual intervention.</w:t>
-      </w:r>
-    </w:p>
-    <w:p>
-      <w:pPr>
-        <w:numPr>
-          <w:ilvl w:val="0"/>
-          <w:numId w:val="7"/>
-        </w:numPr>
-        <w:spacing w:line="276" w:lineRule="auto"/>
-        <w:jc w:val="both"/>
-        <w:rPr>
-          <w:rFonts w:ascii="Arial" w:hAnsi="Arial" w:cs="Arial"/>
-          <w:sz w:val="20"/>
-          <w:szCs w:val="20"/>
-        </w:rPr>
-      </w:pPr>
-      <w:r>
-        <w:rPr>
-          <w:rFonts w:ascii="Arial" w:hAnsi="Arial" w:cs="Arial"/>
-          <w:b/>
-          <w:bCs/>
-          <w:sz w:val="20"/>
-          <w:szCs w:val="20"/>
-        </w:rPr>
-        <w:t>Concurrency support</w:t>
-      </w:r>
-      <w:r>
-        <w:rPr>
-          <w:rFonts w:ascii="Arial" w:hAnsi="Arial" w:cs="Arial"/>
-          <w:sz w:val="20"/>
-          <w:szCs w:val="20"/>
-        </w:rPr>
-        <w:t xml:space="preserve">: </w:t>
-      </w:r>
-      <w:r>
-        <w:rPr>
-          <w:rFonts w:ascii="Arial" w:hAnsi="Arial" w:cs="Arial"/>
-          <w:sz w:val="20"/>
-          <w:szCs w:val="20"/>
-        </w:rPr>
-        <w:t>multi-threading</w:t>
-      </w:r>
-      <w:r>
-        <w:rPr>
-          <w:rFonts w:ascii="Arial" w:hAnsi="Arial" w:cs="Arial"/>
-          <w:sz w:val="20"/>
-          <w:szCs w:val="20"/>
-        </w:rPr>
-        <w:t xml:space="preserve"> ensures efficient execution in multiplayer settings.</w:t>
-      </w:r>
-    </w:p>
-    <w:p>
-      <w:pPr>
-        <w:spacing w:line="276" w:lineRule="auto"/>
-        <w:jc w:val="both"/>
-        <w:rPr>
-          <w:rFonts w:ascii="Arial" w:hAnsi="Arial" w:cs="Arial"/>
-          <w:b/>
-          <w:bCs/>
-          <w:sz w:val="20"/>
-          <w:szCs w:val="20"/>
-        </w:rPr>
-      </w:pPr>
-    </w:p>
-    <w:p>
-      <w:pPr>
-        <w:spacing w:line="276" w:lineRule="auto"/>
-        <w:jc w:val="both"/>
-        <w:rPr>
-          <w:rFonts w:ascii="Arial" w:hAnsi="Arial" w:cs="Arial"/>
-          <w:b/>
-          <w:bCs/>
-        </w:rPr>
-      </w:pPr>
-      <w:r>
-        <w:rPr>
-          <w:rFonts w:ascii="Arial" w:hAnsi="Arial" w:cs="Arial"/>
-          <w:b/>
-          <w:bCs/>
-        </w:rPr>
-        <w:t>4.2 Justification for Use Case Model</w:t>
-      </w:r>
-    </w:p>
-    <w:p>
-      <w:pPr>
-        <w:numPr>
-          <w:ilvl w:val="0"/>
-          <w:numId w:val="6"/>
-        </w:numPr>
-        <w:spacing w:line="276" w:lineRule="auto"/>
-        <w:jc w:val="both"/>
-        <w:rPr>
-          <w:rFonts w:ascii="Arial" w:hAnsi="Arial" w:cs="Arial"/>
-          <w:sz w:val="20"/>
-          <w:szCs w:val="20"/>
-        </w:rPr>
-      </w:pPr>
-      <w:r>
-        <w:rPr>
-          <w:rFonts w:ascii="Arial" w:hAnsi="Arial" w:cs="Arial"/>
-          <w:sz w:val="20"/>
-          <w:szCs w:val="20"/>
-        </w:rPr>
-        <w:t>The use case model clearly defines system boundaries and interactions.</w:t>
-      </w:r>
-    </w:p>
-    <w:p>
-      <w:pPr>
-        <w:numPr>
-          <w:ilvl w:val="0"/>
-          <w:numId w:val="6"/>
-        </w:numPr>
-        <w:spacing w:line="276" w:lineRule="auto"/>
-        <w:jc w:val="both"/>
-        <w:rPr>
-          <w:rFonts w:ascii="Arial" w:hAnsi="Arial" w:cs="Arial"/>
-          <w:sz w:val="20"/>
-          <w:szCs w:val="20"/>
-        </w:rPr>
-      </w:pPr>
-      <w:r>
-        <w:rPr>
-          <w:rFonts w:ascii="Arial" w:hAnsi="Arial" w:cs="Arial"/>
-          <w:sz w:val="20"/>
-          <w:szCs w:val="20"/>
-        </w:rPr>
-        <w:t>The distinction between different actors helps in modular implementation.</w:t>
-      </w:r>
-    </w:p>
-    <w:p>
-      <w:pPr>
-        <w:numPr>
-          <w:ilvl w:val="0"/>
-          <w:numId w:val="6"/>
-        </w:numPr>
-        <w:spacing w:line="276" w:lineRule="auto"/>
-        <w:jc w:val="both"/>
-        <w:rPr>
-          <w:rFonts w:ascii="Arial" w:hAnsi="Arial" w:cs="Arial"/>
-          <w:sz w:val="20"/>
-          <w:szCs w:val="20"/>
-        </w:rPr>
-      </w:pPr>
-      <w:r>
-        <w:rPr>
-          <w:rFonts w:ascii="Arial" w:hAnsi="Arial" w:cs="Arial"/>
-          <w:sz w:val="20"/>
-          <w:szCs w:val="20"/>
-        </w:rPr>
-        <w:t>Precondition and postcondition constraints ensure robustness in execution.</w:t>
-      </w:r>
-    </w:p>
-    <w:p>
-      <w:pPr>
-        <w:numPr>
-          <w:ilvl w:val="0"/>
-          <w:numId w:val="6"/>
-        </w:numPr>
-        <w:spacing w:line="276" w:lineRule="auto"/>
-        <w:jc w:val="both"/>
-        <w:rPr>
-          <w:rFonts w:ascii="Arial" w:hAnsi="Arial" w:cs="Arial"/>
-          <w:sz w:val="20"/>
-          <w:szCs w:val="20"/>
-        </w:rPr>
-      </w:pPr>
-      <w:r>
-        <w:rPr>
-          <w:rFonts w:ascii="Arial" w:hAnsi="Arial" w:cs="Arial"/>
-          <w:sz w:val="20"/>
-          <w:szCs w:val="20"/>
-        </w:rPr>
-        <w:t>The design choices align with best practices in object-oriented programming.</w:t>
-      </w:r>
-    </w:p>
-    <w:p>
-      <w:pPr>
-        <w:spacing w:line="276" w:lineRule="auto"/>
-        <w:jc w:val="both"/>
-        <w:rPr>
-          <w:rFonts w:ascii="Arial" w:hAnsi="Arial" w:cs="Arial"/>
-          <w:sz w:val="20"/>
-          <w:szCs w:val="20"/>
-        </w:rPr>
-      </w:pPr>
-    </w:p>
-    <w:p>
-      <w:pPr>
-        <w:spacing w:line="276" w:lineRule="auto"/>
-        <w:jc w:val="both"/>
-        <w:rPr>
-          <w:rFonts w:ascii="Arial" w:hAnsi="Arial" w:cs="Arial"/>
-          <w:b/>
-          <w:bCs/>
-          <w:sz w:val="28"/>
-          <w:szCs w:val="28"/>
-          <w:u w:val="single"/>
-        </w:rPr>
-      </w:pPr>
-      <w:r>
-        <w:rPr>
-          <w:rFonts w:ascii="Arial" w:hAnsi="Arial" w:cs="Arial"/>
-          <w:b/>
-          <w:bCs/>
-          <w:sz w:val="28"/>
-          <w:szCs w:val="28"/>
-          <w:u w:val="single"/>
-        </w:rPr>
-        <w:t>5</w:t>
-      </w:r>
-      <w:r>
-        <w:rPr>
-          <w:rFonts w:ascii="Arial" w:hAnsi="Arial" w:cs="Arial"/>
-          <w:b/>
-          <w:bCs/>
-          <w:sz w:val="28"/>
-          <w:szCs w:val="28"/>
-          <w:u w:val="single"/>
-        </w:rPr>
-        <w:t>. DESIGN CHOICES AND TESTING STRATEGY</w:t>
-      </w:r>
-    </w:p>
-    <w:p>
-      <w:pPr>
-        <w:spacing w:line="276" w:lineRule="auto"/>
-        <w:jc w:val="both"/>
-        <w:rPr>
-          <w:rFonts w:ascii="Arial" w:hAnsi="Arial" w:cs="Arial"/>
-          <w:b/>
-          <w:bCs/>
-        </w:rPr>
-      </w:pPr>
-      <w:r>
-        <w:rPr>
-          <w:rFonts w:ascii="Arial" w:hAnsi="Arial" w:cs="Arial"/>
-          <w:b/>
-          <w:bCs/>
-        </w:rPr>
-        <w:t>5</w:t>
-      </w:r>
-      <w:r>
-        <w:rPr>
-          <w:rFonts w:ascii="Arial" w:hAnsi="Arial" w:cs="Arial"/>
-          <w:b/>
-          <w:bCs/>
-        </w:rPr>
-        <w:t>.1 Production Code Design</w:t>
-      </w:r>
-    </w:p>
-    <w:p>
-      <w:pPr>
-        <w:spacing w:line="276" w:lineRule="auto"/>
-        <w:jc w:val="both"/>
-        <w:rPr>
-          <w:rFonts w:ascii="Arial" w:hAnsi="Arial" w:cs="Arial"/>
-          <w:sz w:val="20"/>
-          <w:szCs w:val="20"/>
-        </w:rPr>
-      </w:pPr>
-      <w:r>
-        <w:rPr>
-          <w:rFonts w:ascii="Arial" w:hAnsi="Arial" w:cs="Arial"/>
-          <w:sz w:val="20"/>
-          <w:szCs w:val="20"/>
-        </w:rPr>
-        <w:t>The program follows an object-oriented design with modular classes:</w:t>
-      </w:r>
-    </w:p>
-    <w:p>
-      <w:pPr>
-        <w:pStyle w:val="ListParagraph"/>
-        <w:numPr>
-          <w:ilvl w:val="0"/>
-          <w:numId w:val="3"/>
-        </w:numPr>
-        <w:spacing w:line="276" w:lineRule="auto"/>
-        <w:jc w:val="both"/>
-        <w:rPr>
-          <w:rFonts w:ascii="Arial" w:hAnsi="Arial" w:cs="Arial"/>
-          <w:sz w:val="20"/>
-          <w:szCs w:val="20"/>
-        </w:rPr>
-      </w:pPr>
-      <w:r>
-        <w:rPr>
-          <w:rFonts w:ascii="Arial" w:hAnsi="Arial" w:cs="Arial"/>
-          <w:b/>
-          <w:bCs/>
-          <w:sz w:val="20"/>
-          <w:szCs w:val="20"/>
-        </w:rPr>
-        <w:t xml:space="preserve">Card: </w:t>
-      </w:r>
-      <w:r>
-        <w:rPr>
-          <w:rFonts w:ascii="Arial" w:hAnsi="Arial" w:cs="Arial"/>
-          <w:sz w:val="20"/>
-          <w:szCs w:val="20"/>
-        </w:rPr>
-        <w:t>Represents a playing card with a value.</w:t>
-      </w:r>
-    </w:p>
-    <w:p>
-      <w:pPr>
-        <w:pStyle w:val="ListParagraph"/>
-        <w:numPr>
-          <w:ilvl w:val="0"/>
-          <w:numId w:val="3"/>
-        </w:numPr>
-        <w:spacing w:line="276" w:lineRule="auto"/>
-        <w:jc w:val="both"/>
-        <w:rPr>
-          <w:rFonts w:ascii="Arial" w:hAnsi="Arial" w:cs="Arial"/>
-          <w:sz w:val="20"/>
-          <w:szCs w:val="20"/>
-        </w:rPr>
-      </w:pPr>
-      <w:r>
-        <w:rPr>
-          <w:rFonts w:ascii="Arial" w:hAnsi="Arial" w:cs="Arial"/>
-          <w:b/>
-          <w:bCs/>
-          <w:sz w:val="20"/>
-          <w:szCs w:val="20"/>
-        </w:rPr>
-        <w:t>Deck:</w:t>
-      </w:r>
-      <w:r>
-        <w:rPr>
-          <w:rFonts w:ascii="Arial" w:hAnsi="Arial" w:cs="Arial"/>
-          <w:sz w:val="20"/>
-          <w:szCs w:val="20"/>
-        </w:rPr>
-        <w:t xml:space="preserve"> Manages a queue of cards, providing methods to draw and discard.</w:t>
-      </w:r>
-    </w:p>
-    <w:p>
-      <w:pPr>
-        <w:pStyle w:val="ListParagraph"/>
-        <w:numPr>
-          <w:ilvl w:val="0"/>
-          <w:numId w:val="3"/>
-        </w:numPr>
-        <w:spacing w:line="276" w:lineRule="auto"/>
-        <w:jc w:val="both"/>
-        <w:rPr>
-          <w:rFonts w:ascii="Arial" w:hAnsi="Arial" w:cs="Arial"/>
-          <w:sz w:val="20"/>
-          <w:szCs w:val="20"/>
-        </w:rPr>
-      </w:pPr>
-      <w:r>
-        <w:rPr>
-          <w:rFonts w:ascii="Arial" w:hAnsi="Arial" w:cs="Arial"/>
-          <w:b/>
-          <w:bCs/>
-          <w:sz w:val="20"/>
-          <w:szCs w:val="20"/>
-        </w:rPr>
-        <w:t>Player:</w:t>
-      </w:r>
-      <w:r>
-        <w:rPr>
-          <w:rFonts w:ascii="Arial" w:hAnsi="Arial" w:cs="Arial"/>
-          <w:sz w:val="20"/>
-          <w:szCs w:val="20"/>
-        </w:rPr>
-        <w:t xml:space="preserve"> Implements game logic, including drawing, discarding, and checking for a win.</w:t>
-      </w:r>
-    </w:p>
-    <w:p>
-      <w:pPr>
-        <w:pStyle w:val="ListParagraph"/>
-        <w:numPr>
-          <w:ilvl w:val="0"/>
-          <w:numId w:val="3"/>
-        </w:numPr>
-        <w:spacing w:line="276" w:lineRule="auto"/>
-        <w:jc w:val="both"/>
-        <w:rPr>
-          <w:rFonts w:ascii="Arial" w:hAnsi="Arial" w:cs="Arial"/>
-          <w:sz w:val="20"/>
-          <w:szCs w:val="20"/>
-        </w:rPr>
-      </w:pPr>
-      <w:proofErr w:type="spellStart"/>
-      <w:r>
-        <w:rPr>
-          <w:rFonts w:ascii="Arial" w:hAnsi="Arial" w:cs="Arial"/>
-          <w:b/>
-          <w:bCs/>
-          <w:sz w:val="20"/>
-          <w:szCs w:val="20"/>
-        </w:rPr>
-        <w:t>GameDriver</w:t>
-      </w:r>
-      <w:proofErr w:type="spellEnd"/>
-      <w:r>
-        <w:rPr>
-          <w:rFonts w:ascii="Arial" w:hAnsi="Arial" w:cs="Arial"/>
-          <w:b/>
-          <w:bCs/>
-          <w:sz w:val="20"/>
-          <w:szCs w:val="20"/>
-        </w:rPr>
-        <w:t xml:space="preserve">: </w:t>
-      </w:r>
-      <w:r>
-        <w:rPr>
-          <w:rFonts w:ascii="Arial" w:hAnsi="Arial" w:cs="Arial"/>
-          <w:sz w:val="20"/>
-          <w:szCs w:val="20"/>
-        </w:rPr>
-        <w:t>Singleton controller that handles game initialization, player creation, and execution flow.</w:t>
-      </w:r>
-    </w:p>
-    <w:p>
-      <w:pPr>
-        <w:pStyle w:val="ListParagraph"/>
-        <w:numPr>
-          <w:ilvl w:val="0"/>
-          <w:numId w:val="3"/>
-        </w:numPr>
-        <w:spacing w:line="276" w:lineRule="auto"/>
-        <w:jc w:val="both"/>
-        <w:rPr>
-          <w:rFonts w:ascii="Arial" w:hAnsi="Arial" w:cs="Arial"/>
-          <w:sz w:val="20"/>
-          <w:szCs w:val="20"/>
-        </w:rPr>
-      </w:pPr>
-      <w:proofErr w:type="spellStart"/>
-      <w:r>
-        <w:rPr>
-          <w:rFonts w:ascii="Arial" w:hAnsi="Arial" w:cs="Arial"/>
-          <w:b/>
-          <w:bCs/>
-          <w:sz w:val="20"/>
-          <w:szCs w:val="20"/>
-        </w:rPr>
-        <w:t>LogWriterInterface</w:t>
-      </w:r>
-      <w:proofErr w:type="spellEnd"/>
-      <w:r>
-        <w:rPr>
-          <w:rFonts w:ascii="Arial" w:hAnsi="Arial" w:cs="Arial"/>
-          <w:b/>
-          <w:bCs/>
-          <w:sz w:val="20"/>
-          <w:szCs w:val="20"/>
-        </w:rPr>
-        <w:t xml:space="preserve">: </w:t>
-      </w:r>
-      <w:r>
-        <w:rPr>
-          <w:rFonts w:ascii="Arial" w:hAnsi="Arial" w:cs="Arial"/>
-          <w:sz w:val="20"/>
-          <w:szCs w:val="20"/>
-        </w:rPr>
-        <w:t xml:space="preserve">Interface containing the abstract method </w:t>
-      </w:r>
-      <w:proofErr w:type="spellStart"/>
-      <w:proofErr w:type="gramStart"/>
-      <w:r>
-        <w:rPr>
-          <w:rFonts w:ascii="Arial" w:hAnsi="Arial" w:cs="Arial"/>
-          <w:sz w:val="20"/>
-          <w:szCs w:val="20"/>
-        </w:rPr>
-        <w:t>writeLog</w:t>
-      </w:r>
-      <w:proofErr w:type="spellEnd"/>
-      <w:r>
-        <w:rPr>
-          <w:rFonts w:ascii="Arial" w:hAnsi="Arial" w:cs="Arial"/>
-          <w:sz w:val="20"/>
-          <w:szCs w:val="20"/>
-        </w:rPr>
-        <w:t>(</w:t>
-      </w:r>
-      <w:proofErr w:type="gramEnd"/>
-      <w:r>
-        <w:rPr>
-          <w:rFonts w:ascii="Arial" w:hAnsi="Arial" w:cs="Arial"/>
-          <w:sz w:val="20"/>
-          <w:szCs w:val="20"/>
-        </w:rPr>
-        <w:t>String stage, int player)</w:t>
-      </w:r>
-    </w:p>
-    <w:p>
-      <w:pPr>
-        <w:pStyle w:val="ListParagraph"/>
-        <w:numPr>
-          <w:ilvl w:val="0"/>
-          <w:numId w:val="3"/>
-        </w:numPr>
-        <w:spacing w:line="276" w:lineRule="auto"/>
-        <w:jc w:val="both"/>
-        <w:rPr>
-          <w:rFonts w:ascii="Arial" w:hAnsi="Arial" w:cs="Arial"/>
-          <w:sz w:val="20"/>
-          <w:szCs w:val="20"/>
-        </w:rPr>
-      </w:pPr>
-      <w:proofErr w:type="spellStart"/>
-      <w:r>
-        <w:rPr>
-          <w:rFonts w:ascii="Arial" w:hAnsi="Arial" w:cs="Arial"/>
-          <w:b/>
-          <w:bCs/>
-          <w:sz w:val="20"/>
-          <w:szCs w:val="20"/>
-        </w:rPr>
-        <w:t>LogWriterFactory</w:t>
-      </w:r>
-      <w:proofErr w:type="spellEnd"/>
-      <w:r>
-        <w:rPr>
-          <w:rFonts w:ascii="Arial" w:hAnsi="Arial" w:cs="Arial"/>
-          <w:b/>
-          <w:bCs/>
-          <w:sz w:val="20"/>
-          <w:szCs w:val="20"/>
-        </w:rPr>
-        <w:t>:</w:t>
-      </w:r>
-      <w:r>
-        <w:rPr>
-          <w:rFonts w:ascii="Arial" w:hAnsi="Arial" w:cs="Arial"/>
-          <w:b/>
-          <w:bCs/>
-          <w:sz w:val="20"/>
-          <w:szCs w:val="20"/>
-        </w:rPr>
-        <w:t xml:space="preserve"> </w:t>
-      </w:r>
-      <w:r>
-        <w:rPr>
-          <w:rFonts w:ascii="Arial" w:hAnsi="Arial" w:cs="Arial"/>
-          <w:sz w:val="20"/>
-          <w:szCs w:val="20"/>
-        </w:rPr>
-        <w:t xml:space="preserve">Contains methods to create either a </w:t>
-      </w:r>
-      <w:proofErr w:type="spellStart"/>
-      <w:r>
-        <w:rPr>
-          <w:rFonts w:ascii="Arial" w:hAnsi="Arial" w:cs="Arial"/>
-          <w:sz w:val="20"/>
-          <w:szCs w:val="20"/>
-        </w:rPr>
-        <w:t>PlayerLogWriter</w:t>
-      </w:r>
-      <w:proofErr w:type="spellEnd"/>
-      <w:r>
-        <w:rPr>
-          <w:rFonts w:ascii="Arial" w:hAnsi="Arial" w:cs="Arial"/>
-          <w:sz w:val="20"/>
-          <w:szCs w:val="20"/>
-        </w:rPr>
-        <w:t xml:space="preserve"> or a </w:t>
-      </w:r>
-      <w:proofErr w:type="spellStart"/>
-      <w:r>
-        <w:rPr>
-          <w:rFonts w:ascii="Arial" w:hAnsi="Arial" w:cs="Arial"/>
-          <w:sz w:val="20"/>
-          <w:szCs w:val="20"/>
-        </w:rPr>
-        <w:t>DeckLogWriter</w:t>
-      </w:r>
-      <w:proofErr w:type="spellEnd"/>
-      <w:r>
-        <w:rPr>
-          <w:rFonts w:ascii="Arial" w:hAnsi="Arial" w:cs="Arial"/>
-          <w:sz w:val="20"/>
-          <w:szCs w:val="20"/>
-        </w:rPr>
-        <w:t xml:space="preserve"> object</w:t>
-      </w:r>
-    </w:p>
-    <w:p>
-      <w:pPr>
-        <w:pStyle w:val="ListParagraph"/>
-        <w:numPr>
-          <w:ilvl w:val="0"/>
-          <w:numId w:val="3"/>
-        </w:numPr>
-        <w:spacing w:line="276" w:lineRule="auto"/>
-        <w:jc w:val="both"/>
-        <w:rPr>
-          <w:rFonts w:ascii="Arial" w:hAnsi="Arial" w:cs="Arial"/>
-          <w:sz w:val="20"/>
-          <w:szCs w:val="20"/>
-        </w:rPr>
-      </w:pPr>
-      <w:proofErr w:type="spellStart"/>
-      <w:r>
-        <w:rPr>
-          <w:rFonts w:ascii="Arial" w:hAnsi="Arial" w:cs="Arial"/>
-          <w:b/>
-          <w:bCs/>
-          <w:sz w:val="20"/>
-          <w:szCs w:val="20"/>
-        </w:rPr>
-        <w:t>Player</w:t>
-      </w:r>
-      <w:r>
-        <w:rPr>
-          <w:rFonts w:ascii="Arial" w:hAnsi="Arial" w:cs="Arial"/>
-          <w:b/>
-          <w:bCs/>
-          <w:sz w:val="20"/>
-          <w:szCs w:val="20"/>
-        </w:rPr>
-        <w:t>LogWriter</w:t>
-      </w:r>
-      <w:proofErr w:type="spellEnd"/>
-      <w:r>
-        <w:rPr>
-          <w:rFonts w:ascii="Arial" w:hAnsi="Arial" w:cs="Arial"/>
-          <w:b/>
-          <w:bCs/>
-          <w:sz w:val="20"/>
-          <w:szCs w:val="20"/>
-        </w:rPr>
-        <w:t>:</w:t>
-      </w:r>
-      <w:r>
-        <w:rPr>
-          <w:rFonts w:ascii="Arial" w:hAnsi="Arial" w:cs="Arial"/>
-          <w:sz w:val="20"/>
-          <w:szCs w:val="20"/>
-        </w:rPr>
-        <w:t xml:space="preserve"> Handles file output for </w:t>
-      </w:r>
-      <w:r>
-        <w:rPr>
-          <w:rFonts w:ascii="Arial" w:hAnsi="Arial" w:cs="Arial"/>
-          <w:sz w:val="20"/>
-          <w:szCs w:val="20"/>
-        </w:rPr>
-        <w:t>a player</w:t>
-      </w:r>
-      <w:r>
-        <w:rPr>
-          <w:rFonts w:ascii="Arial" w:hAnsi="Arial" w:cs="Arial"/>
-          <w:sz w:val="20"/>
-          <w:szCs w:val="20"/>
-        </w:rPr>
-        <w:t>.</w:t>
-      </w:r>
-    </w:p>
-    <w:p>
-      <w:pPr>
-        <w:pStyle w:val="ListParagraph"/>
-        <w:numPr>
-          <w:ilvl w:val="0"/>
-          <w:numId w:val="3"/>
-        </w:numPr>
-        <w:spacing w:line="276" w:lineRule="auto"/>
-        <w:jc w:val="both"/>
-        <w:rPr>
-          <w:rFonts w:ascii="Arial" w:hAnsi="Arial" w:cs="Arial"/>
-          <w:sz w:val="20"/>
-          <w:szCs w:val="20"/>
-        </w:rPr>
-      </w:pPr>
-      <w:proofErr w:type="spellStart"/>
-      <w:r>
-        <w:rPr>
-          <w:rFonts w:ascii="Arial" w:hAnsi="Arial" w:cs="Arial"/>
-          <w:b/>
-          <w:bCs/>
-          <w:sz w:val="20"/>
-          <w:szCs w:val="20"/>
-        </w:rPr>
-        <w:t>DeckLogWriter</w:t>
-      </w:r>
-      <w:proofErr w:type="spellEnd"/>
-      <w:r>
-        <w:rPr>
-          <w:rFonts w:ascii="Arial" w:hAnsi="Arial" w:cs="Arial"/>
-          <w:b/>
-          <w:bCs/>
-          <w:sz w:val="20"/>
-          <w:szCs w:val="20"/>
-        </w:rPr>
-        <w:t>:</w:t>
-      </w:r>
-      <w:r>
-        <w:rPr>
-          <w:rFonts w:ascii="Arial" w:hAnsi="Arial" w:cs="Arial"/>
-          <w:sz w:val="20"/>
-          <w:szCs w:val="20"/>
-        </w:rPr>
-        <w:t xml:space="preserve"> Handles file output for a deck</w:t>
-      </w:r>
-    </w:p>
-    <w:p>
-      <w:pPr>
-        <w:pStyle w:val="ListParagraph"/>
-        <w:numPr>
-          <w:ilvl w:val="0"/>
-          <w:numId w:val="3"/>
-        </w:numPr>
-        <w:spacing w:line="276" w:lineRule="auto"/>
-        <w:jc w:val="both"/>
-        <w:rPr>
-          <w:rFonts w:ascii="Arial" w:hAnsi="Arial" w:cs="Arial"/>
-          <w:sz w:val="20"/>
-          <w:szCs w:val="20"/>
-        </w:rPr>
-      </w:pPr>
-      <w:r>
-        <w:rPr>
-          <w:rFonts w:ascii="Arial" w:hAnsi="Arial" w:cs="Arial"/>
-          <w:b/>
-          <w:bCs/>
-          <w:sz w:val="20"/>
-          <w:szCs w:val="20"/>
-        </w:rPr>
-        <w:t>Messager:</w:t>
-      </w:r>
-      <w:r>
-        <w:rPr>
-          <w:rFonts w:ascii="Arial" w:hAnsi="Arial" w:cs="Arial"/>
-          <w:sz w:val="20"/>
-          <w:szCs w:val="20"/>
-        </w:rPr>
-        <w:t xml:space="preserve"> Notifies players when a winner is declared.</w:t>
-      </w:r>
-      <w:r>
-        <w:rPr>
-          <w:rFonts w:ascii="Arial" w:hAnsi="Arial" w:cs="Arial"/>
+      <w:r>
+        <w:rPr>
           <w:noProof/>
           <w:sz w:val="20"/>
           <w:szCs w:val="20"/>
         </w:rPr>
-        <w:t xml:space="preserve"> </w:t>
-      </w:r>
-    </w:p>
-    <w:p>
-      <w:pPr>
-        <w:spacing w:line="276" w:lineRule="auto"/>
-        <w:jc w:val="both"/>
-        <w:rPr>
-          <w:rFonts w:ascii="Arial" w:hAnsi="Arial" w:cs="Arial"/>
-          <w:sz w:val="20"/>
-          <w:szCs w:val="20"/>
-        </w:rPr>
-      </w:pPr>
-      <w:r>
-        <w:rPr>
-          <w:noProof/>
-          <w:sz w:val="20"/>
-          <w:szCs w:val="20"/>
-        </w:rPr>
-        <w:lastRenderedPageBreak/>
         <w:drawing>
-          <wp:inline distT="0" distB="0" distL="0" distR="0" wp14:anchorId="2202C385" wp14:editId="77924CF7">
+          <wp:inline distT="0" distB="0" distL="0" distR="0" wp14:anchorId="2202C385" wp14:editId="71273E2A">
             <wp:extent cx="6528439" cy="3962400"/>
             <wp:effectExtent l="57150" t="57150" r="62865" b="57150"/>
             <wp:docPr id="1286130225" name="Picture 1" descr="A screenshot of a computer&#10;&#10;AI-generated content may be incorrect."/>
@@ -2906,7 +2946,9 @@
                     </a:prstGeom>
                     <a:ln w="57150">
                       <a:solidFill>
-                        <a:schemeClr val="accent3"/>
+                        <a:schemeClr val="accent5">
+                          <a:lumMod val="50000"/>
+                        </a:schemeClr>
                       </a:solidFill>
                     </a:ln>
                   </pic:spPr>
@@ -3127,7 +3169,25 @@
           <w:sz w:val="20"/>
           <w:szCs w:val="20"/>
         </w:rPr>
-        <w:t>: Players are manually notified using a central method that checks all running threads and calls their onGameEnd() method. While not a formal Observer pattern, this serves a similar purpose of broadcasting game-end events.</w:t>
+        <w:t xml:space="preserve">: Players are manually notified using a central method that checks all running threads and calls their </w:t>
+      </w:r>
+      <w:proofErr w:type="gramStart"/>
+      <w:r>
+        <w:rPr>
+          <w:rFonts w:ascii="Arial" w:hAnsi="Arial" w:cs="Arial"/>
+          <w:sz w:val="20"/>
+          <w:szCs w:val="20"/>
+        </w:rPr>
+        <w:t>onGameEnd(</w:t>
+      </w:r>
+      <w:proofErr w:type="gramEnd"/>
+      <w:r>
+        <w:rPr>
+          <w:rFonts w:ascii="Arial" w:hAnsi="Arial" w:cs="Arial"/>
+          <w:sz w:val="20"/>
+          <w:szCs w:val="20"/>
+        </w:rPr>
+        <w:t>) method. While not a formal Observer pattern, this serves a similar purpose of broadcasting game-end events.</w:t>
       </w:r>
     </w:p>
     <w:p>
@@ -3215,23 +3275,54 @@
         </w:rPr>
         <w:t>.</w:t>
       </w:r>
+      <w:r>
+        <w:rPr>
+          <w:rFonts w:ascii="Arial" w:hAnsi="Arial" w:cs="Arial"/>
+          <w:sz w:val="20"/>
+          <w:szCs w:val="20"/>
+          <w:lang w:val="en-GB"/>
+        </w:rPr>
+        <w:t xml:space="preserve"> </w:t>
+      </w:r>
     </w:p>
     <w:p>
       <w:pPr>
         <w:spacing w:line="276" w:lineRule="auto"/>
-        <w:jc w:val="both"/>
-        <w:rPr>
-          <w:rFonts w:ascii="Arial" w:hAnsi="Arial" w:cs="Arial"/>
-          <w:b/>
-          <w:bCs/>
-        </w:rPr>
-      </w:pPr>
-      <w:r>
-        <w:rPr>
-          <w:rFonts w:ascii="Arial" w:hAnsi="Arial" w:cs="Arial"/>
-          <w:b/>
-          <w:bCs/>
-        </w:rPr>
+        <w:ind w:left="360"/>
+        <w:jc w:val="both"/>
+        <w:rPr>
+          <w:rFonts w:ascii="Arial" w:hAnsi="Arial" w:cs="Arial"/>
+          <w:sz w:val="20"/>
+          <w:szCs w:val="20"/>
+        </w:rPr>
+      </w:pPr>
+      <w:r>
+        <w:rPr>
+          <w:rFonts w:ascii="Arial" w:hAnsi="Arial" w:cs="Arial"/>
+          <w:sz w:val="20"/>
+          <w:szCs w:val="20"/>
+        </w:rPr>
+        <w:t>To the right is a sequence diagram showing the flow of events.</w:t>
+      </w:r>
+    </w:p>
+    <w:p>
+      <w:pPr>
+        <w:spacing w:line="276" w:lineRule="auto"/>
+        <w:ind w:left="360"/>
+        <w:jc w:val="both"/>
+        <w:rPr>
+          <w:rFonts w:ascii="Arial" w:hAnsi="Arial" w:cs="Arial"/>
+          <w:sz w:val="20"/>
+          <w:szCs w:val="20"/>
+        </w:rPr>
+      </w:pPr>
+      <w:r>
+        <w:rPr>
+          <w:rFonts w:ascii="Arial" w:hAnsi="Arial" w:cs="Arial"/>
+          <w:b/>
+          <w:bCs/>
+        </w:rPr>
+        <w:lastRenderedPageBreak/>
         <w:t>6. DESIGN CHOICES AND JUSTIFICATIONS</w:t>
       </w:r>
     </w:p>
@@ -3338,7 +3429,6 @@
           <w:b/>
           <w:bCs/>
         </w:rPr>
-        <w:lastRenderedPageBreak/>
         <w:t>6.2 Multi-Threading and Concurrency</w:t>
       </w:r>
     </w:p>
@@ -3802,7 +3892,45 @@
           <w:szCs w:val="20"/>
           <w:lang w:val="en-GB" w:eastAsia="en-GB" w:bidi="ar-SA"/>
         </w:rPr>
-        <w:t xml:space="preserve">Although JUnit 5 offers additional features like parameterized tests and a modular test engine, these were not essential for the needs of this coursework. </w:t>
+        <w:t xml:space="preserve">Although JUnit 5 offers additional features like parameterized tests and a modular test engine, these were not essential for the needs of this </w:t>
+      </w:r>
+      <w:proofErr w:type="gramStart"/>
+      <w:r>
+        <w:rPr>
+          <w:rFonts w:ascii="Arial" w:eastAsia="Times New Roman" w:hAnsi="Arial" w:cs="Arial"/>
+          <w:sz w:val="20"/>
+          <w:szCs w:val="20"/>
+          <w:lang w:val="en-GB" w:eastAsia="en-GB" w:bidi="ar-SA"/>
+        </w:rPr>
+        <w:t>coursework</w:t>
+      </w:r>
+      <w:r>
+        <w:rPr>
+          <w:rFonts w:ascii="Arial" w:eastAsia="Times New Roman" w:hAnsi="Arial" w:cs="Arial"/>
+          <w:sz w:val="20"/>
+          <w:szCs w:val="20"/>
+          <w:lang w:val="en-GB" w:eastAsia="en-GB" w:bidi="ar-SA"/>
+        </w:rPr>
+        <w:t>.</w:t>
+      </w:r>
+      <w:r>
+        <w:rPr>
+          <w:rFonts w:ascii="Arial" w:eastAsia="Times New Roman" w:hAnsi="Arial" w:cs="Arial"/>
+          <w:sz w:val="20"/>
+          <w:szCs w:val="20"/>
+          <w:lang w:val="en-GB" w:eastAsia="en-GB" w:bidi="ar-SA"/>
+        </w:rPr>
+        <w:t>.</w:t>
+      </w:r>
+      <w:proofErr w:type="gramEnd"/>
+      <w:r>
+        <w:rPr>
+          <w:rFonts w:ascii="Arial" w:eastAsia="Times New Roman" w:hAnsi="Arial" w:cs="Arial"/>
+          <w:sz w:val="20"/>
+          <w:szCs w:val="20"/>
+          <w:lang w:val="en-GB" w:eastAsia="en-GB" w:bidi="ar-SA"/>
+        </w:rPr>
+        <w:t xml:space="preserve"> </w:t>
       </w:r>
     </w:p>
     <w:p>
@@ -3820,38 +3948,30 @@
           <w:lang w:val="en-GB" w:eastAsia="en-GB" w:bidi="ar-SA"/>
         </w:rPr>
       </w:pPr>
-      <w:r>
+    </w:p>
+    <w:p>
+      <w:pPr>
+        <w:spacing w:before="100" w:beforeAutospacing="1" w:after="100" w:afterAutospacing="1" w:line="276" w:lineRule="auto"/>
         <w:rPr>
           <w:rFonts w:ascii="Arial" w:eastAsia="Times New Roman" w:hAnsi="Arial" w:cs="Arial"/>
           <w:sz w:val="20"/>
           <w:szCs w:val="20"/>
           <w:lang w:val="en-GB" w:eastAsia="en-GB" w:bidi="ar-SA"/>
         </w:rPr>
-        <w:t>For a small-to-medium scale project like this, JUnit 4 is not only sufficient but also more universally compatible — many development environments and build tools (e.g., Eclipse, IntelliJ, Maven) still default to supporting JUnit 4 out of the box.</w:t>
-      </w:r>
-    </w:p>
-    <w:p>
-      <w:pPr>
-        <w:spacing w:line="276" w:lineRule="auto"/>
-        <w:jc w:val="both"/>
-        <w:rPr>
-          <w:rFonts w:ascii="Arial" w:hAnsi="Arial" w:cs="Arial"/>
-          <w:b/>
-          <w:bCs/>
-        </w:rPr>
-      </w:pPr>
-      <w:r>
-        <w:rPr>
-          <w:rFonts w:ascii="Arial" w:hAnsi="Arial" w:cs="Arial"/>
-          <w:b/>
-          <w:bCs/>
-        </w:rPr>
+      </w:pPr>
+      <w:r>
+        <w:rPr>
+          <w:rFonts w:ascii="Arial" w:hAnsi="Arial" w:cs="Arial"/>
+          <w:b/>
+          <w:bCs/>
+        </w:rPr>
+        <w:lastRenderedPageBreak/>
         <w:t>6.4 Test Cases and Coverage</w:t>
       </w:r>
     </w:p>
     <w:p>
       <w:pPr>
-        <w:spacing w:line="276" w:lineRule="auto"/>
+        <w:spacing w:line="240" w:lineRule="auto"/>
         <w:jc w:val="both"/>
         <w:rPr>
           <w:rFonts w:ascii="Arial" w:hAnsi="Arial" w:cs="Arial"/>
@@ -3870,7 +3990,7 @@
     </w:p>
     <w:p>
       <w:pPr>
-        <w:spacing w:line="276" w:lineRule="auto"/>
+        <w:spacing w:line="240" w:lineRule="auto"/>
         <w:jc w:val="both"/>
         <w:rPr>
           <w:rFonts w:ascii="Arial" w:hAnsi="Arial" w:cs="Arial"/>
@@ -3897,7 +4017,7 @@
           <w:ilvl w:val="0"/>
           <w:numId w:val="11"/>
         </w:numPr>
-        <w:spacing w:line="276" w:lineRule="auto"/>
+        <w:spacing w:line="240" w:lineRule="auto"/>
         <w:jc w:val="both"/>
         <w:rPr>
           <w:rFonts w:ascii="Arial" w:hAnsi="Arial" w:cs="Arial"/>
@@ -3930,7 +4050,7 @@
           <w:ilvl w:val="0"/>
           <w:numId w:val="11"/>
         </w:numPr>
-        <w:spacing w:line="276" w:lineRule="auto"/>
+        <w:spacing w:line="240" w:lineRule="auto"/>
         <w:jc w:val="both"/>
         <w:rPr>
           <w:rFonts w:ascii="Arial" w:hAnsi="Arial" w:cs="Arial"/>
@@ -3963,23 +4083,22 @@
           <w:ilvl w:val="0"/>
           <w:numId w:val="11"/>
         </w:numPr>
-        <w:spacing w:line="276" w:lineRule="auto"/>
-        <w:jc w:val="both"/>
-        <w:rPr>
-          <w:rFonts w:ascii="Arial" w:hAnsi="Arial" w:cs="Arial"/>
-          <w:sz w:val="20"/>
-          <w:szCs w:val="20"/>
-        </w:rPr>
-      </w:pPr>
-      <w:r>
-        <w:rPr>
-          <w:rFonts w:ascii="Arial" w:hAnsi="Arial" w:cs="Arial"/>
-          <w:b/>
-          <w:bCs/>
-          <w:sz w:val="20"/>
-          <w:szCs w:val="20"/>
-        </w:rPr>
-        <w:lastRenderedPageBreak/>
+        <w:spacing w:line="240" w:lineRule="auto"/>
+        <w:jc w:val="both"/>
+        <w:rPr>
+          <w:rFonts w:ascii="Arial" w:hAnsi="Arial" w:cs="Arial"/>
+          <w:sz w:val="20"/>
+          <w:szCs w:val="20"/>
+        </w:rPr>
+      </w:pPr>
+      <w:r>
+        <w:rPr>
+          <w:rFonts w:ascii="Arial" w:hAnsi="Arial" w:cs="Arial"/>
+          <w:b/>
+          <w:bCs/>
+          <w:sz w:val="20"/>
+          <w:szCs w:val="20"/>
+        </w:rPr>
         <w:t>Test winning condition</w:t>
       </w:r>
       <w:r>
@@ -3993,7 +4112,7 @@
     </w:p>
     <w:p>
       <w:pPr>
-        <w:spacing w:line="276" w:lineRule="auto"/>
+        <w:spacing w:line="240" w:lineRule="auto"/>
         <w:jc w:val="both"/>
         <w:rPr>
           <w:rFonts w:ascii="Arial" w:hAnsi="Arial" w:cs="Arial"/>
@@ -4020,7 +4139,7 @@
           <w:ilvl w:val="0"/>
           <w:numId w:val="12"/>
         </w:numPr>
-        <w:spacing w:line="276" w:lineRule="auto"/>
+        <w:spacing w:line="240" w:lineRule="auto"/>
         <w:jc w:val="both"/>
         <w:rPr>
           <w:rFonts w:ascii="Arial" w:hAnsi="Arial" w:cs="Arial"/>
@@ -4053,7 +4172,7 @@
           <w:ilvl w:val="0"/>
           <w:numId w:val="12"/>
         </w:numPr>
-        <w:spacing w:line="276" w:lineRule="auto"/>
+        <w:spacing w:line="240" w:lineRule="auto"/>
         <w:jc w:val="both"/>
         <w:rPr>
           <w:rFonts w:ascii="Arial" w:hAnsi="Arial" w:cs="Arial"/>
@@ -4082,7 +4201,7 @@
     </w:p>
     <w:p>
       <w:pPr>
-        <w:spacing w:line="276" w:lineRule="auto"/>
+        <w:spacing w:line="240" w:lineRule="auto"/>
         <w:jc w:val="both"/>
         <w:rPr>
           <w:rFonts w:ascii="Arial" w:hAnsi="Arial" w:cs="Arial"/>
@@ -4105,7 +4224,7 @@
           <w:ilvl w:val="0"/>
           <w:numId w:val="13"/>
         </w:numPr>
-        <w:spacing w:line="276" w:lineRule="auto"/>
+        <w:spacing w:line="240" w:lineRule="auto"/>
         <w:jc w:val="both"/>
         <w:rPr>
           <w:rFonts w:ascii="Arial" w:hAnsi="Arial" w:cs="Arial"/>
@@ -4138,7 +4257,7 @@
           <w:ilvl w:val="0"/>
           <w:numId w:val="13"/>
         </w:numPr>
-        <w:spacing w:line="276" w:lineRule="auto"/>
+        <w:spacing w:line="240" w:lineRule="auto"/>
         <w:jc w:val="both"/>
         <w:rPr>
           <w:rFonts w:ascii="Arial" w:hAnsi="Arial" w:cs="Arial"/>
@@ -4171,7 +4290,7 @@
           <w:ilvl w:val="0"/>
           <w:numId w:val="13"/>
         </w:numPr>
-        <w:spacing w:line="276" w:lineRule="auto"/>
+        <w:spacing w:line="240" w:lineRule="auto"/>
         <w:jc w:val="both"/>
         <w:rPr>
           <w:rFonts w:ascii="Arial" w:hAnsi="Arial" w:cs="Arial"/>
@@ -5319,6 +5438,7 @@
                 <w:sz w:val="18"/>
                 <w:szCs w:val="18"/>
               </w:rPr>
+              <w:lastRenderedPageBreak/>
               <w:t>15/03/2025</w:t>
             </w:r>
           </w:p>
@@ -5836,7 +5956,6 @@
                 <w:sz w:val="18"/>
                 <w:szCs w:val="18"/>
               </w:rPr>
-              <w:lastRenderedPageBreak/>
               <w:t>22/03/2025</w:t>
             </w:r>
           </w:p>
@@ -6207,17 +6326,6 @@
           <w:bCs/>
         </w:rPr>
       </w:pPr>
-    </w:p>
-    <w:p>
-      <w:pPr>
-        <w:spacing w:line="276" w:lineRule="auto"/>
-        <w:jc w:val="both"/>
-        <w:rPr>
-          <w:rFonts w:ascii="Arial" w:hAnsi="Arial" w:cs="Arial"/>
-          <w:b/>
-          <w:bCs/>
-        </w:rPr>
-      </w:pPr>
       <w:r>
         <w:rPr>
           <w:rFonts w:ascii="Arial" w:hAnsi="Arial" w:cs="Arial"/>
@@ -6229,7 +6337,7 @@
     </w:p>
     <w:p>
       <w:pPr>
-        <w:spacing w:line="276" w:lineRule="auto"/>
+        <w:spacing w:line="240" w:lineRule="auto"/>
         <w:jc w:val="both"/>
         <w:rPr>
           <w:rFonts w:ascii="Arial" w:hAnsi="Arial" w:cs="Arial"/>
@@ -6252,7 +6360,7 @@
     </w:p>
     <w:p>
       <w:pPr>
-        <w:spacing w:line="276" w:lineRule="auto"/>
+        <w:spacing w:line="240" w:lineRule="auto"/>
         <w:jc w:val="both"/>
         <w:rPr>
           <w:rFonts w:ascii="Arial" w:hAnsi="Arial" w:cs="Arial"/>
@@ -6275,7 +6383,7 @@
           <w:ilvl w:val="0"/>
           <w:numId w:val="14"/>
         </w:numPr>
-        <w:spacing w:line="276" w:lineRule="auto"/>
+        <w:spacing w:line="240" w:lineRule="auto"/>
         <w:jc w:val="both"/>
         <w:rPr>
           <w:rFonts w:ascii="Arial" w:hAnsi="Arial" w:cs="Arial"/>
@@ -6300,7 +6408,7 @@
           <w:ilvl w:val="1"/>
           <w:numId w:val="14"/>
         </w:numPr>
-        <w:spacing w:line="276" w:lineRule="auto"/>
+        <w:spacing w:line="240" w:lineRule="auto"/>
         <w:jc w:val="both"/>
         <w:rPr>
           <w:rFonts w:ascii="Arial" w:hAnsi="Arial" w:cs="Arial"/>
@@ -6333,7 +6441,7 @@
           <w:ilvl w:val="1"/>
           <w:numId w:val="14"/>
         </w:numPr>
-        <w:spacing w:line="276" w:lineRule="auto"/>
+        <w:spacing w:line="240" w:lineRule="auto"/>
         <w:jc w:val="both"/>
         <w:rPr>
           <w:rFonts w:ascii="Arial" w:hAnsi="Arial" w:cs="Arial"/>
@@ -6366,7 +6474,7 @@
           <w:ilvl w:val="0"/>
           <w:numId w:val="14"/>
         </w:numPr>
-        <w:spacing w:line="276" w:lineRule="auto"/>
+        <w:spacing w:line="240" w:lineRule="auto"/>
         <w:jc w:val="both"/>
         <w:rPr>
           <w:rFonts w:ascii="Arial" w:hAnsi="Arial" w:cs="Arial"/>
@@ -6391,7 +6499,7 @@
           <w:ilvl w:val="1"/>
           <w:numId w:val="14"/>
         </w:numPr>
-        <w:spacing w:line="276" w:lineRule="auto"/>
+        <w:spacing w:line="240" w:lineRule="auto"/>
         <w:jc w:val="both"/>
         <w:rPr>
           <w:rFonts w:ascii="Arial" w:hAnsi="Arial" w:cs="Arial"/>
@@ -6424,7 +6532,7 @@
           <w:ilvl w:val="1"/>
           <w:numId w:val="14"/>
         </w:numPr>
-        <w:spacing w:line="276" w:lineRule="auto"/>
+        <w:spacing w:line="240" w:lineRule="auto"/>
         <w:jc w:val="both"/>
         <w:rPr>
           <w:rFonts w:ascii="Arial" w:hAnsi="Arial" w:cs="Arial"/>
@@ -6473,7 +6581,7 @@
           <w:ilvl w:val="0"/>
           <w:numId w:val="14"/>
         </w:numPr>
-        <w:spacing w:line="276" w:lineRule="auto"/>
+        <w:spacing w:line="240" w:lineRule="auto"/>
         <w:jc w:val="both"/>
         <w:rPr>
           <w:rFonts w:ascii="Arial" w:hAnsi="Arial" w:cs="Arial"/>
@@ -6498,7 +6606,7 @@
           <w:ilvl w:val="1"/>
           <w:numId w:val="14"/>
         </w:numPr>
-        <w:spacing w:line="276" w:lineRule="auto"/>
+        <w:spacing w:line="240" w:lineRule="auto"/>
         <w:jc w:val="both"/>
         <w:rPr>
           <w:rFonts w:ascii="Arial" w:hAnsi="Arial" w:cs="Arial"/>
@@ -6531,7 +6639,7 @@
           <w:ilvl w:val="1"/>
           <w:numId w:val="14"/>
         </w:numPr>
-        <w:spacing w:line="276" w:lineRule="auto"/>
+        <w:spacing w:line="240" w:lineRule="auto"/>
         <w:jc w:val="both"/>
         <w:rPr>
           <w:rFonts w:ascii="Arial" w:hAnsi="Arial" w:cs="Arial"/>
@@ -6606,7 +6714,7 @@
           <w:ilvl w:val="0"/>
           <w:numId w:val="14"/>
         </w:numPr>
-        <w:spacing w:line="276" w:lineRule="auto"/>
+        <w:spacing w:line="240" w:lineRule="auto"/>
         <w:jc w:val="both"/>
         <w:rPr>
           <w:rFonts w:ascii="Arial" w:hAnsi="Arial" w:cs="Arial"/>
@@ -6631,7 +6739,7 @@
           <w:ilvl w:val="1"/>
           <w:numId w:val="14"/>
         </w:numPr>
-        <w:spacing w:line="276" w:lineRule="auto"/>
+        <w:spacing w:line="240" w:lineRule="auto"/>
         <w:jc w:val="both"/>
         <w:rPr>
           <w:rFonts w:ascii="Arial" w:hAnsi="Arial" w:cs="Arial"/>
@@ -6664,7 +6772,7 @@
           <w:ilvl w:val="1"/>
           <w:numId w:val="14"/>
         </w:numPr>
-        <w:spacing w:line="276" w:lineRule="auto"/>
+        <w:spacing w:line="240" w:lineRule="auto"/>
         <w:jc w:val="both"/>
         <w:rPr>
           <w:rFonts w:ascii="Arial" w:hAnsi="Arial" w:cs="Arial"/>
@@ -6697,7 +6805,7 @@
           <w:ilvl w:val="0"/>
           <w:numId w:val="14"/>
         </w:numPr>
-        <w:spacing w:line="276" w:lineRule="auto"/>
+        <w:spacing w:line="240" w:lineRule="auto"/>
         <w:jc w:val="both"/>
         <w:rPr>
           <w:rFonts w:ascii="Arial" w:hAnsi="Arial" w:cs="Arial"/>
@@ -6722,7 +6830,7 @@
           <w:ilvl w:val="1"/>
           <w:numId w:val="14"/>
         </w:numPr>
-        <w:spacing w:line="276" w:lineRule="auto"/>
+        <w:spacing w:line="240" w:lineRule="auto"/>
         <w:jc w:val="both"/>
         <w:rPr>
           <w:rFonts w:ascii="Arial" w:hAnsi="Arial" w:cs="Arial"/>
@@ -6755,7 +6863,7 @@
           <w:ilvl w:val="1"/>
           <w:numId w:val="14"/>
         </w:numPr>
-        <w:spacing w:line="276" w:lineRule="auto"/>
+        <w:spacing w:line="240" w:lineRule="auto"/>
         <w:jc w:val="both"/>
         <w:rPr>
           <w:rFonts w:ascii="Arial" w:hAnsi="Arial" w:cs="Arial"/>
@@ -6781,17 +6889,6 @@
         </w:rPr>
         <w:t>: The system should have predefined tie-breaker rules or declare a shared victory.</w:t>
       </w:r>
-    </w:p>
-    <w:p>
-      <w:pPr>
-        <w:spacing w:line="276" w:lineRule="auto"/>
-        <w:jc w:val="both"/>
-        <w:rPr>
-          <w:rFonts w:ascii="Arial" w:hAnsi="Arial" w:cs="Arial"/>
-          <w:sz w:val="20"/>
-          <w:szCs w:val="20"/>
-        </w:rPr>
-      </w:pPr>
     </w:p>
     <w:sectPr>
       <w:pgSz w:w="12240" w:h="15840"/>
@@ -9547,7 +9644,6 @@
   <w:style w:type="character" w:default="1" w:styleId="DefaultParagraphFont">
     <w:name w:val="Default Paragraph Font"/>
     <w:uiPriority w:val="1"/>
-    <w:semiHidden/>
     <w:unhideWhenUsed/>
   </w:style>
   <w:style w:type="table" w:default="1" w:styleId="TableNormal">

</xml_diff>

<commit_message>
update report so its 7 pages long
</commit_message>
<xml_diff>
--- a/SOFTWARE DEVELOPMENT REPORT 002.docx
+++ b/SOFTWARE DEVELOPMENT REPORT 002.docx
@@ -197,7 +197,7 @@
           <w:b/>
           <w:bCs/>
         </w:rPr>
-        <w:t xml:space="preserve"> – assuming the game may add an interactive human player in the future.</w:t>
+        <w:t xml:space="preserve"> </w:t>
       </w:r>
     </w:p>
     <w:p>
@@ -311,6 +311,40 @@
           <w:szCs w:val="20"/>
         </w:rPr>
       </w:pPr>
+      <w:proofErr w:type="gramStart"/>
+      <w:r>
+        <w:rPr>
+          <w:rFonts w:ascii="Arial" w:hAnsi="Arial" w:cs="Arial"/>
+          <w:sz w:val="20"/>
+          <w:szCs w:val="20"/>
+        </w:rPr>
+        <w:t>As  game</w:t>
+      </w:r>
+      <w:proofErr w:type="gramEnd"/>
+      <w:r>
+        <w:rPr>
+          <w:rFonts w:ascii="Arial" w:hAnsi="Arial" w:cs="Arial"/>
+          <w:sz w:val="20"/>
+          <w:szCs w:val="20"/>
+        </w:rPr>
+        <w:t xml:space="preserve"> administrator, I want to see logs of the final state of the decks, and the moves each player has made</w:t>
+      </w:r>
+    </w:p>
+    <w:p>
+      <w:pPr>
+        <w:pStyle w:val="ListParagraph"/>
+        <w:numPr>
+          <w:ilvl w:val="0"/>
+          <w:numId w:val="1"/>
+        </w:numPr>
+        <w:spacing w:line="276" w:lineRule="auto"/>
+        <w:jc w:val="both"/>
+        <w:rPr>
+          <w:rFonts w:ascii="Arial" w:hAnsi="Arial" w:cs="Arial"/>
+          <w:sz w:val="20"/>
+          <w:szCs w:val="20"/>
+        </w:rPr>
+      </w:pPr>
       <w:r>
         <w:rPr>
           <w:rFonts w:ascii="Arial" w:hAnsi="Arial" w:cs="Arial"/>
@@ -327,15 +361,15 @@
         <w:ind w:firstLine="360"/>
         <w:rPr>
           <w:rFonts w:ascii="Arial" w:hAnsi="Arial" w:cs="Arial"/>
-          <w:sz w:val="22"/>
-          <w:szCs w:val="22"/>
-        </w:rPr>
-      </w:pPr>
-      <w:r>
-        <w:rPr>
-          <w:rFonts w:ascii="Arial" w:hAnsi="Arial" w:cs="Arial"/>
-          <w:sz w:val="22"/>
-          <w:szCs w:val="22"/>
+          <w:sz w:val="20"/>
+          <w:szCs w:val="20"/>
+        </w:rPr>
+      </w:pPr>
+      <w:r>
+        <w:rPr>
+          <w:rFonts w:ascii="Arial" w:hAnsi="Arial" w:cs="Arial"/>
+          <w:sz w:val="20"/>
+          <w:szCs w:val="20"/>
         </w:rPr>
         <w:t>These user stories ensure a structured and fair gameplay experience while covering essential game mechanics.</w:t>
       </w:r>
@@ -653,7 +687,6 @@
           <w:b/>
           <w:bCs/>
         </w:rPr>
-        <w:lastRenderedPageBreak/>
         <w:t xml:space="preserve">3.2 </w:t>
       </w:r>
       <w:r>
@@ -1756,75 +1789,23 @@
       </w:pPr>
       <w:r>
         <w:rPr>
-          <w:rFonts w:ascii="Arial" w:hAnsi="Arial" w:cs="Arial"/>
-          <w:sz w:val="20"/>
-          <w:szCs w:val="20"/>
-        </w:rPr>
-        <w:t>The following sequence diagram illustrate</w:t>
-      </w:r>
-      <w:r>
-        <w:rPr>
-          <w:rFonts w:ascii="Arial" w:hAnsi="Arial" w:cs="Arial"/>
-          <w:sz w:val="20"/>
-          <w:szCs w:val="20"/>
-        </w:rPr>
-        <w:t>s</w:t>
-      </w:r>
-      <w:r>
-        <w:rPr>
-          <w:rFonts w:ascii="Arial" w:hAnsi="Arial" w:cs="Arial"/>
-          <w:sz w:val="20"/>
-          <w:szCs w:val="20"/>
-        </w:rPr>
-        <w:t xml:space="preserve"> the </w:t>
-      </w:r>
-      <w:r>
-        <w:rPr>
-          <w:rFonts w:ascii="Arial" w:hAnsi="Arial" w:cs="Arial"/>
-          <w:sz w:val="20"/>
-          <w:szCs w:val="20"/>
-        </w:rPr>
-        <w:t>main interactions between objects during a run cycle:</w:t>
-      </w:r>
-    </w:p>
-    <w:p>
-      <w:pPr>
-        <w:spacing w:line="276" w:lineRule="auto"/>
-        <w:jc w:val="both"/>
-        <w:rPr>
           <w:noProof/>
           <w:sz w:val="20"/>
           <w:szCs w:val="20"/>
           <w:lang w:val="en-GB"/>
         </w:rPr>
-      </w:pPr>
-      <w:r>
-        <w:rPr>
-          <w:rFonts w:ascii="Arial" w:hAnsi="Arial" w:cs="Arial"/>
-          <w:sz w:val="20"/>
-          <w:szCs w:val="20"/>
-        </w:rPr>
-        <w:t>.</w:t>
-      </w:r>
-      <w:r>
-        <w:rPr>
-          <w:noProof/>
-          <w:sz w:val="20"/>
-          <w:szCs w:val="20"/>
-        </w:rPr>
-        <w:t xml:space="preserve"> </w:t>
-      </w:r>
-      <w:r>
-        <w:rPr>
-          <w:noProof/>
-          <w:sz w:val="20"/>
-          <w:szCs w:val="20"/>
-          <w:lang w:val="en-GB"/>
-        </w:rPr>
         <w:drawing>
-          <wp:inline distT="0" distB="0" distL="0" distR="0" wp14:anchorId="6F92A11C" wp14:editId="0988BB10">
-            <wp:extent cx="5844540" cy="3879501"/>
-            <wp:effectExtent l="57150" t="57150" r="60960" b="64135"/>
+          <wp:anchor distT="0" distB="0" distL="114300" distR="114300" simplePos="0" relativeHeight="251660288" behindDoc="0" locked="0" layoutInCell="1" allowOverlap="1" wp14:anchorId="3EA33304" wp14:editId="400078E3">
+            <wp:simplePos x="0" y="0"/>
+            <wp:positionH relativeFrom="margin">
+              <wp:align>left</wp:align>
+            </wp:positionH>
+            <wp:positionV relativeFrom="paragraph">
+              <wp:posOffset>225425</wp:posOffset>
+            </wp:positionV>
+            <wp:extent cx="6057900" cy="4020820"/>
+            <wp:effectExtent l="57150" t="57150" r="57150" b="55880"/>
+            <wp:wrapSquare wrapText="bothSides"/>
             <wp:docPr id="1597036517" name="Picture 4" descr="A screenshot of a computer program&#10;&#10;AI-generated content may be incorrect."/>
             <wp:cNvGraphicFramePr>
               <a:graphicFrameLocks xmlns:a="http://schemas.openxmlformats.org/drawingml/2006/main" noChangeAspect="1"/>
@@ -1854,7 +1835,7 @@
                   <pic:spPr bwMode="auto">
                     <a:xfrm>
                       <a:off x="0" y="0"/>
-                      <a:ext cx="5894254" cy="3912500"/>
+                      <a:ext cx="6057900" cy="4020820"/>
                     </a:xfrm>
                     <a:prstGeom prst="rect">
                       <a:avLst/>
@@ -1871,8 +1852,75 @@
                 </pic:pic>
               </a:graphicData>
             </a:graphic>
-          </wp:inline>
+            <wp14:sizeRelH relativeFrom="margin">
+              <wp14:pctWidth>0</wp14:pctWidth>
+            </wp14:sizeRelH>
+            <wp14:sizeRelV relativeFrom="margin">
+              <wp14:pctHeight>0</wp14:pctHeight>
+            </wp14:sizeRelV>
+          </wp:anchor>
         </w:drawing>
+      </w:r>
+      <w:r>
+        <w:rPr>
+          <w:rFonts w:ascii="Arial" w:hAnsi="Arial" w:cs="Arial"/>
+          <w:sz w:val="20"/>
+          <w:szCs w:val="20"/>
+        </w:rPr>
+        <w:t>The following sequence diagram illustrate</w:t>
+      </w:r>
+      <w:r>
+        <w:rPr>
+          <w:rFonts w:ascii="Arial" w:hAnsi="Arial" w:cs="Arial"/>
+          <w:sz w:val="20"/>
+          <w:szCs w:val="20"/>
+        </w:rPr>
+        <w:t>s</w:t>
+      </w:r>
+      <w:r>
+        <w:rPr>
+          <w:rFonts w:ascii="Arial" w:hAnsi="Arial" w:cs="Arial"/>
+          <w:sz w:val="20"/>
+          <w:szCs w:val="20"/>
+        </w:rPr>
+        <w:t xml:space="preserve"> the </w:t>
+      </w:r>
+      <w:r>
+        <w:rPr>
+          <w:rFonts w:ascii="Arial" w:hAnsi="Arial" w:cs="Arial"/>
+          <w:sz w:val="20"/>
+          <w:szCs w:val="20"/>
+        </w:rPr>
+        <w:t>main interactions between objects during a run cycle:</w:t>
+      </w:r>
+    </w:p>
+    <w:p>
+      <w:pPr>
+        <w:spacing w:line="276" w:lineRule="auto"/>
+        <w:jc w:val="both"/>
+        <w:rPr>
+          <w:noProof/>
+          <w:sz w:val="20"/>
+          <w:szCs w:val="20"/>
+          <w:lang w:val="en-GB"/>
+        </w:rPr>
+      </w:pPr>
+      <w:r>
+        <w:rPr>
+          <w:rFonts w:ascii="Arial" w:hAnsi="Arial" w:cs="Arial"/>
+          <w:sz w:val="20"/>
+          <w:szCs w:val="20"/>
+        </w:rPr>
+        <w:lastRenderedPageBreak/>
+        <w:t>.</w:t>
+      </w:r>
+      <w:r>
+        <w:rPr>
+          <w:noProof/>
+          <w:sz w:val="20"/>
+          <w:szCs w:val="20"/>
+        </w:rPr>
+        <w:t xml:space="preserve"> </w:t>
       </w:r>
     </w:p>
     <w:p>
@@ -2810,34 +2858,68 @@
           <w:szCs w:val="20"/>
         </w:rPr>
       </w:pPr>
-      <w:r>
-        <w:rPr>
-          <w:rFonts w:ascii="Arial" w:hAnsi="Arial" w:cs="Arial"/>
-          <w:sz w:val="20"/>
-          <w:szCs w:val="20"/>
-        </w:rPr>
-        <w:t>.</w:t>
-      </w:r>
-      <w:r>
-        <w:rPr>
-          <w:rFonts w:ascii="Arial" w:hAnsi="Arial" w:cs="Arial"/>
+    </w:p>
+    <w:p>
+      <w:pPr>
+        <w:spacing w:line="276" w:lineRule="auto"/>
+        <w:ind w:left="360"/>
+        <w:jc w:val="both"/>
+        <w:rPr>
+          <w:rFonts w:ascii="Arial" w:hAnsi="Arial" w:cs="Arial"/>
+          <w:sz w:val="20"/>
+          <w:szCs w:val="20"/>
+        </w:rPr>
+      </w:pPr>
+      <w:r>
+        <w:rPr>
           <w:noProof/>
           <w:sz w:val="20"/>
           <w:szCs w:val="20"/>
         </w:rPr>
-        <w:t xml:space="preserve"> </w:t>
-      </w:r>
-    </w:p>
-    <w:p>
-      <w:pPr>
-        <w:spacing w:line="276" w:lineRule="auto"/>
-        <w:jc w:val="both"/>
-        <w:rPr>
-          <w:rFonts w:ascii="Arial" w:hAnsi="Arial" w:cs="Arial"/>
-          <w:sz w:val="20"/>
-          <w:szCs w:val="20"/>
-        </w:rPr>
-      </w:pPr>
+        <w:lastRenderedPageBreak/>
+        <w:drawing>
+          <wp:inline distT="0" distB="0" distL="0" distR="0" wp14:anchorId="47C96256" wp14:editId="39E86987">
+            <wp:extent cx="6171247" cy="3745605"/>
+            <wp:effectExtent l="57150" t="57150" r="58420" b="64770"/>
+            <wp:docPr id="1286130225" name="Picture 1" descr="A screenshot of a computer&#10;&#10;AI-generated content may be incorrect."/>
+            <wp:cNvGraphicFramePr>
+              <a:graphicFrameLocks xmlns:a="http://schemas.openxmlformats.org/drawingml/2006/main" noChangeAspect="1"/>
+            </wp:cNvGraphicFramePr>
+            <a:graphic xmlns:a="http://schemas.openxmlformats.org/drawingml/2006/main">
+              <a:graphicData uri="http://schemas.openxmlformats.org/drawingml/2006/picture">
+                <pic:pic xmlns:pic="http://schemas.openxmlformats.org/drawingml/2006/picture">
+                  <pic:nvPicPr>
+                    <pic:cNvPr id="1286130225" name="Picture 1" descr="A screenshot of a computer&#10;&#10;AI-generated content may be incorrect."/>
+                    <pic:cNvPicPr/>
+                  </pic:nvPicPr>
+                  <pic:blipFill>
+                    <a:blip r:embed="rId8"/>
+                    <a:stretch>
+                      <a:fillRect/>
+                    </a:stretch>
+                  </pic:blipFill>
+                  <pic:spPr>
+                    <a:xfrm>
+                      <a:off x="0" y="0"/>
+                      <a:ext cx="6226651" cy="3779232"/>
+                    </a:xfrm>
+                    <a:prstGeom prst="rect">
+                      <a:avLst/>
+                    </a:prstGeom>
+                    <a:ln w="57150">
+                      <a:solidFill>
+                        <a:schemeClr val="accent5">
+                          <a:lumMod val="50000"/>
+                        </a:schemeClr>
+                      </a:solidFill>
+                    </a:ln>
+                  </pic:spPr>
+                </pic:pic>
+              </a:graphicData>
+            </a:graphic>
+          </wp:inline>
+        </w:drawing>
+      </w:r>
       <w:r>
         <w:rPr>
           <w:rFonts w:ascii="Arial" w:hAnsi="Arial" w:cs="Arial"/>
@@ -2845,7 +2927,6 @@
           <w:szCs w:val="20"/>
           <w:lang w:val="en-GB"/>
         </w:rPr>
-        <w:lastRenderedPageBreak/>
         <w:drawing>
           <wp:anchor distT="0" distB="0" distL="114300" distR="114300" simplePos="0" relativeHeight="251659264" behindDoc="0" locked="0" layoutInCell="1" allowOverlap="1" wp14:anchorId="40352DE5" wp14:editId="4A6219B3">
             <wp:simplePos x="0" y="0"/>
@@ -2872,7 +2953,7 @@
                     </pic:cNvPicPr>
                   </pic:nvPicPr>
                   <pic:blipFill>
-                    <a:blip r:embed="rId8">
+                    <a:blip r:embed="rId9">
                       <a:extLst>
                         <a:ext uri="{28A0092B-C50C-407E-A947-70E740481C1C}">
                           <a14:useLocalDpi xmlns:a14="http://schemas.microsoft.com/office/drawing/2010/main" val="0"/>
@@ -2909,68 +2990,6 @@
           </wp:anchor>
         </w:drawing>
       </w:r>
-      <w:r>
-        <w:rPr>
-          <w:noProof/>
-          <w:sz w:val="20"/>
-          <w:szCs w:val="20"/>
-        </w:rPr>
-        <w:drawing>
-          <wp:inline distT="0" distB="0" distL="0" distR="0" wp14:anchorId="2202C385" wp14:editId="71273E2A">
-            <wp:extent cx="6528439" cy="3962400"/>
-            <wp:effectExtent l="57150" t="57150" r="62865" b="57150"/>
-            <wp:docPr id="1286130225" name="Picture 1" descr="A screenshot of a computer&#10;&#10;AI-generated content may be incorrect."/>
-            <wp:cNvGraphicFramePr>
-              <a:graphicFrameLocks xmlns:a="http://schemas.openxmlformats.org/drawingml/2006/main" noChangeAspect="1"/>
-            </wp:cNvGraphicFramePr>
-            <a:graphic xmlns:a="http://schemas.openxmlformats.org/drawingml/2006/main">
-              <a:graphicData uri="http://schemas.openxmlformats.org/drawingml/2006/picture">
-                <pic:pic xmlns:pic="http://schemas.openxmlformats.org/drawingml/2006/picture">
-                  <pic:nvPicPr>
-                    <pic:cNvPr id="1286130225" name="Picture 1" descr="A screenshot of a computer&#10;&#10;AI-generated content may be incorrect."/>
-                    <pic:cNvPicPr/>
-                  </pic:nvPicPr>
-                  <pic:blipFill>
-                    <a:blip r:embed="rId9"/>
-                    <a:stretch>
-                      <a:fillRect/>
-                    </a:stretch>
-                  </pic:blipFill>
-                  <pic:spPr>
-                    <a:xfrm>
-                      <a:off x="0" y="0"/>
-                      <a:ext cx="6544949" cy="3972421"/>
-                    </a:xfrm>
-                    <a:prstGeom prst="rect">
-                      <a:avLst/>
-                    </a:prstGeom>
-                    <a:ln w="57150">
-                      <a:solidFill>
-                        <a:schemeClr val="accent5">
-                          <a:lumMod val="50000"/>
-                        </a:schemeClr>
-                      </a:solidFill>
-                    </a:ln>
-                  </pic:spPr>
-                </pic:pic>
-              </a:graphicData>
-            </a:graphic>
-          </wp:inline>
-        </w:drawing>
-      </w:r>
-    </w:p>
-    <w:p>
-      <w:pPr>
-        <w:spacing w:line="276" w:lineRule="auto"/>
-        <w:jc w:val="both"/>
-        <w:rPr>
-          <w:rFonts w:ascii="Arial" w:hAnsi="Arial" w:cs="Arial"/>
-          <w:b/>
-          <w:bCs/>
-          <w:sz w:val="20"/>
-          <w:szCs w:val="20"/>
-        </w:rPr>
-      </w:pPr>
       <w:r>
         <w:rPr>
           <w:rFonts w:ascii="Arial" w:hAnsi="Arial" w:cs="Arial"/>

</xml_diff>